<commit_message>
Adicionado respostas das questoes da avaliacao 2 - parte III
</commit_message>
<xml_diff>
--- a/avaliacao2/avaliacao2.docx
+++ b/avaliacao2/avaliacao2.docx
@@ -137,6 +137,38 @@
         <w:spacing w:after="0" w:line="360" w:lineRule="auto"/>
         <w:rPr>
           <w:rFonts w:ascii="Arial" w:hAnsi="Arial" w:cs="Arial"/>
+          <w:b/>
+          <w:bCs/>
+          <w:sz w:val="24"/>
+          <w:szCs w:val="24"/>
+        </w:rPr>
+      </w:pPr>
+      <w:r>
+        <w:rPr>
+          <w:rFonts w:ascii="Arial" w:hAnsi="Arial" w:cs="Arial"/>
+          <w:b/>
+          <w:bCs/>
+          <w:sz w:val="24"/>
+          <w:szCs w:val="24"/>
+        </w:rPr>
+        <w:t>Questões 1, 2, 3</w:t>
+      </w:r>
+      <w:r>
+        <w:rPr>
+          <w:rFonts w:ascii="Arial" w:hAnsi="Arial" w:cs="Arial"/>
+          <w:b/>
+          <w:bCs/>
+          <w:sz w:val="24"/>
+          <w:szCs w:val="24"/>
+        </w:rPr>
+        <w:t>)</w:t>
+      </w:r>
+    </w:p>
+    <w:p>
+      <w:pPr>
+        <w:spacing w:after="0" w:line="360" w:lineRule="auto"/>
+        <w:rPr>
+          <w:rFonts w:ascii="Arial" w:hAnsi="Arial" w:cs="Arial"/>
           <w:sz w:val="24"/>
           <w:szCs w:val="24"/>
         </w:rPr>
@@ -148,18 +180,18 @@
           <w:szCs w:val="24"/>
         </w:rPr>
         <w:drawing>
-          <wp:anchor distT="0" distB="0" distL="114300" distR="114300" simplePos="0" relativeHeight="251658240" behindDoc="0" locked="0" layoutInCell="1" allowOverlap="1" wp14:anchorId="155BED8B" wp14:editId="30021911">
+          <wp:anchor distT="0" distB="0" distL="114300" distR="114300" simplePos="0" relativeHeight="251658240" behindDoc="0" locked="0" layoutInCell="1" allowOverlap="1" wp14:anchorId="33329FF2" wp14:editId="7C25D0F3">
             <wp:simplePos x="0" y="0"/>
-            <wp:positionH relativeFrom="margin">
-              <wp:align>right</wp:align>
+            <wp:positionH relativeFrom="column">
+              <wp:posOffset>3810</wp:posOffset>
             </wp:positionH>
             <wp:positionV relativeFrom="paragraph">
-              <wp:posOffset>337185</wp:posOffset>
+              <wp:posOffset>1905</wp:posOffset>
             </wp:positionV>
-            <wp:extent cx="6119495" cy="6467475"/>
+            <wp:extent cx="6120130" cy="5838825"/>
             <wp:effectExtent l="0" t="0" r="0" b="9525"/>
             <wp:wrapSquare wrapText="bothSides"/>
-            <wp:docPr id="1667354438" name="Imagem 1"/>
+            <wp:docPr id="1646404653" name="Imagem 1"/>
             <wp:cNvGraphicFramePr>
               <a:graphicFrameLocks xmlns:a="http://schemas.openxmlformats.org/drawingml/2006/main" noChangeAspect="1"/>
             </wp:cNvGraphicFramePr>
@@ -167,11 +199,11 @@
               <a:graphicData uri="http://schemas.openxmlformats.org/drawingml/2006/picture">
                 <pic:pic xmlns:pic="http://schemas.openxmlformats.org/drawingml/2006/picture">
                   <pic:nvPicPr>
-                    <pic:cNvPr id="1667354438" name=""/>
+                    <pic:cNvPr id="1646404653" name=""/>
                     <pic:cNvPicPr/>
                   </pic:nvPicPr>
                   <pic:blipFill>
-                    <a:blip r:embed="rId4">
+                    <a:blip r:embed="rId5">
                       <a:extLst>
                         <a:ext uri="{28A0092B-C50C-407E-A947-70E740481C1C}">
                           <a14:useLocalDpi xmlns:a14="http://schemas.microsoft.com/office/drawing/2010/main" val="0"/>
@@ -185,7 +217,7 @@
                   <pic:spPr>
                     <a:xfrm>
                       <a:off x="0" y="0"/>
-                      <a:ext cx="6119495" cy="6467475"/>
+                      <a:ext cx="6120130" cy="5838825"/>
                     </a:xfrm>
                     <a:prstGeom prst="rect">
                       <a:avLst/>
@@ -203,63 +235,115 @@
           </wp:anchor>
         </w:drawing>
       </w:r>
-      <w:r>
-        <w:rPr>
-          <w:rFonts w:ascii="Arial" w:hAnsi="Arial" w:cs="Arial"/>
-          <w:sz w:val="24"/>
-          <w:szCs w:val="24"/>
-        </w:rPr>
-        <w:t>Questões 1, 2, 3</w:t>
-      </w:r>
-      <w:r>
-        <w:rPr>
-          <w:rFonts w:ascii="Arial" w:hAnsi="Arial" w:cs="Arial"/>
-          <w:sz w:val="24"/>
-          <w:szCs w:val="24"/>
-        </w:rPr>
-        <w:t>)</w:t>
-      </w:r>
-    </w:p>
-    <w:p>
-      <w:pPr>
-        <w:spacing w:after="0" w:line="360" w:lineRule="auto"/>
-        <w:rPr>
-          <w:rFonts w:ascii="Arial" w:hAnsi="Arial" w:cs="Arial"/>
-          <w:sz w:val="24"/>
-          <w:szCs w:val="24"/>
-        </w:rPr>
-      </w:pPr>
-    </w:p>
-    <w:p>
-      <w:pPr>
-        <w:spacing w:after="0" w:line="360" w:lineRule="auto"/>
-        <w:rPr>
-          <w:rFonts w:ascii="Arial" w:hAnsi="Arial" w:cs="Arial"/>
-          <w:sz w:val="24"/>
-          <w:szCs w:val="24"/>
-        </w:rPr>
-      </w:pPr>
-      <w:r>
-        <w:rPr>
-          <w:rFonts w:ascii="Arial" w:hAnsi="Arial" w:cs="Arial"/>
+    </w:p>
+    <w:p>
+      <w:pPr>
+        <w:spacing w:after="0" w:line="360" w:lineRule="auto"/>
+        <w:jc w:val="both"/>
+        <w:rPr>
+          <w:rFonts w:ascii="Arial" w:hAnsi="Arial" w:cs="Arial"/>
+          <w:sz w:val="24"/>
+          <w:szCs w:val="24"/>
+        </w:rPr>
+      </w:pPr>
+      <w:r>
+        <w:rPr>
+          <w:rFonts w:ascii="Arial" w:hAnsi="Arial" w:cs="Arial"/>
+          <w:b/>
+          <w:bCs/>
           <w:sz w:val="24"/>
           <w:szCs w:val="24"/>
         </w:rPr>
         <w:t>Questão 4)</w:t>
       </w:r>
-    </w:p>
-    <w:p>
-      <w:pPr>
-        <w:spacing w:after="0" w:line="360" w:lineRule="auto"/>
-        <w:rPr>
-          <w:rFonts w:ascii="Arial" w:hAnsi="Arial" w:cs="Arial"/>
-          <w:sz w:val="24"/>
-          <w:szCs w:val="24"/>
-        </w:rPr>
-      </w:pPr>
-    </w:p>
-    <w:p>
-      <w:pPr>
+      <w:r>
+        <w:rPr>
+          <w:rFonts w:ascii="Arial" w:hAnsi="Arial" w:cs="Arial"/>
+          <w:b/>
+          <w:bCs/>
+          <w:sz w:val="24"/>
+          <w:szCs w:val="24"/>
+        </w:rPr>
+        <w:t xml:space="preserve"> </w:t>
+      </w:r>
+      <w:r>
+        <w:rPr>
+          <w:rFonts w:ascii="Arial" w:hAnsi="Arial" w:cs="Arial"/>
+          <w:sz w:val="24"/>
+          <w:szCs w:val="24"/>
+        </w:rPr>
+        <w:t>Efetuar o login na interface</w:t>
+      </w:r>
+      <w:r>
+        <w:rPr>
+          <w:rFonts w:ascii="Arial" w:hAnsi="Arial" w:cs="Arial"/>
+          <w:sz w:val="24"/>
+          <w:szCs w:val="24"/>
+        </w:rPr>
+        <w:t xml:space="preserve"> </w:t>
+      </w:r>
+      <w:proofErr w:type="spellStart"/>
+      <w:r>
+        <w:rPr>
+          <w:rFonts w:ascii="Arial" w:hAnsi="Arial" w:cs="Arial"/>
+          <w:sz w:val="24"/>
+          <w:szCs w:val="24"/>
+        </w:rPr>
+        <w:t>HeidiSQL</w:t>
+      </w:r>
+      <w:proofErr w:type="spellEnd"/>
+      <w:r>
+        <w:rPr>
+          <w:rFonts w:ascii="Arial" w:hAnsi="Arial" w:cs="Arial"/>
+          <w:sz w:val="24"/>
+          <w:szCs w:val="24"/>
+        </w:rPr>
+        <w:t xml:space="preserve"> com os respectivos usuários de cada papel, </w:t>
+      </w:r>
+      <w:r>
+        <w:rPr>
+          <w:rFonts w:ascii="Arial" w:hAnsi="Arial" w:cs="Arial"/>
+          <w:sz w:val="24"/>
+          <w:szCs w:val="24"/>
+        </w:rPr>
+        <w:t>realizando sequência de comandos para validar os mecanismos de segurança implementados</w:t>
+      </w:r>
+      <w:r>
+        <w:rPr>
+          <w:rFonts w:ascii="Arial" w:hAnsi="Arial" w:cs="Arial"/>
+          <w:sz w:val="24"/>
+          <w:szCs w:val="24"/>
+        </w:rPr>
+        <w:t>.</w:t>
+      </w:r>
+    </w:p>
+    <w:p>
+      <w:pPr>
+        <w:spacing w:after="0" w:line="360" w:lineRule="auto"/>
+        <w:rPr>
+          <w:rFonts w:ascii="Arial" w:hAnsi="Arial" w:cs="Arial"/>
+          <w:sz w:val="24"/>
+          <w:szCs w:val="24"/>
+        </w:rPr>
+      </w:pPr>
+    </w:p>
+    <w:p>
+      <w:pPr>
+        <w:spacing w:after="0" w:line="360" w:lineRule="auto"/>
+        <w:rPr>
+          <w:rFonts w:ascii="Arial" w:hAnsi="Arial" w:cs="Arial"/>
+          <w:sz w:val="24"/>
+          <w:szCs w:val="24"/>
+        </w:rPr>
+      </w:pPr>
+    </w:p>
+    <w:p>
+      <w:pPr>
+        <w:pStyle w:val="PargrafodaLista"/>
+        <w:numPr>
+          <w:ilvl w:val="0"/>
+          <w:numId w:val="4"/>
+        </w:numPr>
         <w:spacing w:after="0" w:line="360" w:lineRule="auto"/>
         <w:rPr>
           <w:rFonts w:ascii="Arial" w:hAnsi="Arial" w:cs="Arial"/>
@@ -274,31 +358,40 @@
           <w:szCs w:val="24"/>
         </w:rPr>
         <w:lastRenderedPageBreak/>
-        <w:t xml:space="preserve">Visualização do banco de dados com usuário </w:t>
-      </w:r>
-      <w:r>
-        <w:rPr>
-          <w:rFonts w:ascii="Arial" w:hAnsi="Arial" w:cs="Arial"/>
-          <w:b/>
-          <w:bCs/>
-          <w:sz w:val="24"/>
-          <w:szCs w:val="24"/>
-        </w:rPr>
-        <w:t>“root”</w:t>
-      </w:r>
-    </w:p>
-    <w:p>
-      <w:pPr>
-        <w:spacing w:after="0" w:line="360" w:lineRule="auto"/>
-        <w:rPr>
-          <w:rFonts w:ascii="Arial" w:hAnsi="Arial" w:cs="Arial"/>
-          <w:sz w:val="24"/>
-          <w:szCs w:val="24"/>
-        </w:rPr>
-      </w:pPr>
-      <w:r>
-        <w:rPr>
-          <w:rFonts w:ascii="Arial" w:hAnsi="Arial" w:cs="Arial"/>
+        <w:t>Visualização do banco de dados com usuário</w:t>
+      </w:r>
+      <w:r>
+        <w:rPr>
+          <w:rFonts w:ascii="Arial" w:hAnsi="Arial" w:cs="Arial"/>
+          <w:sz w:val="24"/>
+          <w:szCs w:val="24"/>
+        </w:rPr>
+        <w:t xml:space="preserve">: </w:t>
+      </w:r>
+      <w:r>
+        <w:rPr>
+          <w:rFonts w:ascii="Arial" w:hAnsi="Arial" w:cs="Arial"/>
+          <w:b/>
+          <w:bCs/>
+          <w:sz w:val="24"/>
+          <w:szCs w:val="24"/>
+        </w:rPr>
+        <w:t>root</w:t>
+      </w:r>
+    </w:p>
+    <w:p>
+      <w:pPr>
+        <w:spacing w:after="0" w:line="360" w:lineRule="auto"/>
+        <w:rPr>
+          <w:rFonts w:ascii="Arial" w:hAnsi="Arial" w:cs="Arial"/>
+          <w:sz w:val="24"/>
+          <w:szCs w:val="24"/>
+        </w:rPr>
+      </w:pPr>
+      <w:r>
+        <w:rPr>
+          <w:rFonts w:ascii="Arial" w:hAnsi="Arial" w:cs="Arial"/>
+          <w:noProof/>
           <w:sz w:val="24"/>
           <w:szCs w:val="24"/>
         </w:rPr>
@@ -318,7 +411,7 @@
                     <pic:cNvPicPr/>
                   </pic:nvPicPr>
                   <pic:blipFill>
-                    <a:blip r:embed="rId5"/>
+                    <a:blip r:embed="rId6"/>
                     <a:stretch>
                       <a:fillRect/>
                     </a:stretch>
@@ -341,44 +434,58 @@
     </w:p>
     <w:p>
       <w:pPr>
-        <w:spacing w:after="0" w:line="360" w:lineRule="auto"/>
-        <w:rPr>
-          <w:rFonts w:ascii="Arial" w:hAnsi="Arial" w:cs="Arial"/>
-          <w:sz w:val="24"/>
-          <w:szCs w:val="24"/>
-        </w:rPr>
-      </w:pPr>
-      <w:r>
-        <w:rPr>
-          <w:rFonts w:ascii="Arial" w:hAnsi="Arial" w:cs="Arial"/>
-          <w:sz w:val="24"/>
-          <w:szCs w:val="24"/>
-        </w:rPr>
-        <w:t xml:space="preserve">Visualização do banco de dados com usuário </w:t>
-      </w:r>
-      <w:r>
-        <w:rPr>
-          <w:rFonts w:ascii="Arial" w:hAnsi="Arial" w:cs="Arial"/>
-          <w:b/>
-          <w:bCs/>
-          <w:sz w:val="24"/>
-          <w:szCs w:val="24"/>
-        </w:rPr>
-        <w:t>“usr_gerente_1”</w:t>
-      </w:r>
-    </w:p>
-    <w:p>
-      <w:pPr>
-        <w:spacing w:after="0" w:line="360" w:lineRule="auto"/>
-        <w:rPr>
-          <w:rFonts w:ascii="Arial" w:hAnsi="Arial" w:cs="Arial"/>
-          <w:sz w:val="24"/>
-          <w:szCs w:val="24"/>
-        </w:rPr>
-      </w:pPr>
-      <w:r>
-        <w:rPr>
-          <w:rFonts w:ascii="Arial" w:hAnsi="Arial" w:cs="Arial"/>
+        <w:pStyle w:val="PargrafodaLista"/>
+        <w:numPr>
+          <w:ilvl w:val="0"/>
+          <w:numId w:val="4"/>
+        </w:numPr>
+        <w:spacing w:after="0" w:line="360" w:lineRule="auto"/>
+        <w:rPr>
+          <w:rFonts w:ascii="Arial" w:hAnsi="Arial" w:cs="Arial"/>
+          <w:sz w:val="24"/>
+          <w:szCs w:val="24"/>
+        </w:rPr>
+      </w:pPr>
+      <w:r>
+        <w:rPr>
+          <w:rFonts w:ascii="Arial" w:hAnsi="Arial" w:cs="Arial"/>
+          <w:sz w:val="24"/>
+          <w:szCs w:val="24"/>
+        </w:rPr>
+        <w:t>Visualização do banco de dados com usuário</w:t>
+      </w:r>
+      <w:r>
+        <w:rPr>
+          <w:rFonts w:ascii="Arial" w:hAnsi="Arial" w:cs="Arial"/>
+          <w:sz w:val="24"/>
+          <w:szCs w:val="24"/>
+        </w:rPr>
+        <w:t xml:space="preserve">: </w:t>
+      </w:r>
+      <w:r>
+        <w:rPr>
+          <w:rFonts w:ascii="Arial" w:hAnsi="Arial" w:cs="Arial"/>
+          <w:b/>
+          <w:bCs/>
+          <w:sz w:val="24"/>
+          <w:szCs w:val="24"/>
+        </w:rPr>
+        <w:t>usr_gerente_1</w:t>
+      </w:r>
+    </w:p>
+    <w:p>
+      <w:pPr>
+        <w:spacing w:after="0" w:line="360" w:lineRule="auto"/>
+        <w:rPr>
+          <w:rFonts w:ascii="Arial" w:hAnsi="Arial" w:cs="Arial"/>
+          <w:sz w:val="24"/>
+          <w:szCs w:val="24"/>
+        </w:rPr>
+      </w:pPr>
+      <w:r>
+        <w:rPr>
+          <w:rFonts w:ascii="Arial" w:hAnsi="Arial" w:cs="Arial"/>
+          <w:noProof/>
           <w:sz w:val="24"/>
           <w:szCs w:val="24"/>
         </w:rPr>
@@ -398,7 +505,7 @@
                     <pic:cNvPicPr/>
                   </pic:nvPicPr>
                   <pic:blipFill>
-                    <a:blip r:embed="rId6"/>
+                    <a:blip r:embed="rId7"/>
                     <a:stretch>
                       <a:fillRect/>
                     </a:stretch>
@@ -421,44 +528,58 @@
     </w:p>
     <w:p>
       <w:pPr>
-        <w:spacing w:after="0" w:line="360" w:lineRule="auto"/>
-        <w:rPr>
-          <w:rFonts w:ascii="Arial" w:hAnsi="Arial" w:cs="Arial"/>
-          <w:sz w:val="24"/>
-          <w:szCs w:val="24"/>
-        </w:rPr>
-      </w:pPr>
-      <w:r>
-        <w:rPr>
-          <w:rFonts w:ascii="Arial" w:hAnsi="Arial" w:cs="Arial"/>
-          <w:sz w:val="24"/>
-          <w:szCs w:val="24"/>
-        </w:rPr>
-        <w:t xml:space="preserve">Visualização do banco de dados com usuário </w:t>
-      </w:r>
-      <w:r>
-        <w:rPr>
-          <w:rFonts w:ascii="Arial" w:hAnsi="Arial" w:cs="Arial"/>
-          <w:b/>
-          <w:bCs/>
-          <w:sz w:val="24"/>
-          <w:szCs w:val="24"/>
-        </w:rPr>
-        <w:t>“usr_recepcionista_1”</w:t>
-      </w:r>
-    </w:p>
-    <w:p>
-      <w:pPr>
-        <w:spacing w:after="0" w:line="360" w:lineRule="auto"/>
-        <w:rPr>
-          <w:rFonts w:ascii="Arial" w:hAnsi="Arial" w:cs="Arial"/>
-          <w:sz w:val="24"/>
-          <w:szCs w:val="24"/>
-        </w:rPr>
-      </w:pPr>
-      <w:r>
-        <w:rPr>
-          <w:rFonts w:ascii="Arial" w:hAnsi="Arial" w:cs="Arial"/>
+        <w:pStyle w:val="PargrafodaLista"/>
+        <w:numPr>
+          <w:ilvl w:val="0"/>
+          <w:numId w:val="4"/>
+        </w:numPr>
+        <w:spacing w:after="0" w:line="360" w:lineRule="auto"/>
+        <w:rPr>
+          <w:rFonts w:ascii="Arial" w:hAnsi="Arial" w:cs="Arial"/>
+          <w:sz w:val="24"/>
+          <w:szCs w:val="24"/>
+        </w:rPr>
+      </w:pPr>
+      <w:r>
+        <w:rPr>
+          <w:rFonts w:ascii="Arial" w:hAnsi="Arial" w:cs="Arial"/>
+          <w:sz w:val="24"/>
+          <w:szCs w:val="24"/>
+        </w:rPr>
+        <w:t>Visualização do banco de dados com usuário</w:t>
+      </w:r>
+      <w:r>
+        <w:rPr>
+          <w:rFonts w:ascii="Arial" w:hAnsi="Arial" w:cs="Arial"/>
+          <w:sz w:val="24"/>
+          <w:szCs w:val="24"/>
+        </w:rPr>
+        <w:t xml:space="preserve">: </w:t>
+      </w:r>
+      <w:r>
+        <w:rPr>
+          <w:rFonts w:ascii="Arial" w:hAnsi="Arial" w:cs="Arial"/>
+          <w:b/>
+          <w:bCs/>
+          <w:sz w:val="24"/>
+          <w:szCs w:val="24"/>
+        </w:rPr>
+        <w:t>usr_recepcionista_1</w:t>
+      </w:r>
+    </w:p>
+    <w:p>
+      <w:pPr>
+        <w:spacing w:after="0" w:line="360" w:lineRule="auto"/>
+        <w:rPr>
+          <w:rFonts w:ascii="Arial" w:hAnsi="Arial" w:cs="Arial"/>
+          <w:sz w:val="24"/>
+          <w:szCs w:val="24"/>
+        </w:rPr>
+      </w:pPr>
+      <w:r>
+        <w:rPr>
+          <w:rFonts w:ascii="Arial" w:hAnsi="Arial" w:cs="Arial"/>
+          <w:noProof/>
           <w:sz w:val="24"/>
           <w:szCs w:val="24"/>
         </w:rPr>
@@ -478,7 +599,7 @@
                     <pic:cNvPicPr/>
                   </pic:nvPicPr>
                   <pic:blipFill>
-                    <a:blip r:embed="rId7"/>
+                    <a:blip r:embed="rId8"/>
                     <a:stretch>
                       <a:fillRect/>
                     </a:stretch>
@@ -501,46 +622,60 @@
     </w:p>
     <w:p>
       <w:pPr>
-        <w:spacing w:after="0" w:line="360" w:lineRule="auto"/>
-        <w:rPr>
-          <w:rFonts w:ascii="Arial" w:hAnsi="Arial" w:cs="Arial"/>
-          <w:b/>
-          <w:bCs/>
-          <w:sz w:val="24"/>
-          <w:szCs w:val="24"/>
-        </w:rPr>
-      </w:pPr>
-      <w:r>
-        <w:rPr>
-          <w:rFonts w:ascii="Arial" w:hAnsi="Arial" w:cs="Arial"/>
-          <w:sz w:val="24"/>
-          <w:szCs w:val="24"/>
-        </w:rPr>
-        <w:t xml:space="preserve">Visualização do banco de dados com usuário </w:t>
-      </w:r>
-      <w:r>
-        <w:rPr>
-          <w:rFonts w:ascii="Arial" w:hAnsi="Arial" w:cs="Arial"/>
-          <w:b/>
-          <w:bCs/>
-          <w:sz w:val="24"/>
-          <w:szCs w:val="24"/>
-        </w:rPr>
-        <w:t>“usr_atendente_geral_1”</w:t>
-      </w:r>
-    </w:p>
-    <w:p>
-      <w:pPr>
-        <w:spacing w:after="0" w:line="360" w:lineRule="auto"/>
-        <w:rPr>
-          <w:rFonts w:ascii="Arial" w:hAnsi="Arial" w:cs="Arial"/>
-          <w:sz w:val="24"/>
-          <w:szCs w:val="24"/>
-        </w:rPr>
-      </w:pPr>
-      <w:r>
-        <w:rPr>
-          <w:rFonts w:ascii="Arial" w:hAnsi="Arial" w:cs="Arial"/>
+        <w:pStyle w:val="PargrafodaLista"/>
+        <w:numPr>
+          <w:ilvl w:val="0"/>
+          <w:numId w:val="4"/>
+        </w:numPr>
+        <w:spacing w:after="0" w:line="360" w:lineRule="auto"/>
+        <w:rPr>
+          <w:rFonts w:ascii="Arial" w:hAnsi="Arial" w:cs="Arial"/>
+          <w:b/>
+          <w:bCs/>
+          <w:sz w:val="24"/>
+          <w:szCs w:val="24"/>
+        </w:rPr>
+      </w:pPr>
+      <w:r>
+        <w:rPr>
+          <w:rFonts w:ascii="Arial" w:hAnsi="Arial" w:cs="Arial"/>
+          <w:sz w:val="24"/>
+          <w:szCs w:val="24"/>
+        </w:rPr>
+        <w:t>Visualização do banco de dados com usuário</w:t>
+      </w:r>
+      <w:r>
+        <w:rPr>
+          <w:rFonts w:ascii="Arial" w:hAnsi="Arial" w:cs="Arial"/>
+          <w:sz w:val="24"/>
+          <w:szCs w:val="24"/>
+        </w:rPr>
+        <w:t xml:space="preserve">: </w:t>
+      </w:r>
+      <w:r>
+        <w:rPr>
+          <w:rFonts w:ascii="Arial" w:hAnsi="Arial" w:cs="Arial"/>
+          <w:b/>
+          <w:bCs/>
+          <w:sz w:val="24"/>
+          <w:szCs w:val="24"/>
+        </w:rPr>
+        <w:t>usr_atendente_geral_1</w:t>
+      </w:r>
+    </w:p>
+    <w:p>
+      <w:pPr>
+        <w:spacing w:after="0" w:line="360" w:lineRule="auto"/>
+        <w:rPr>
+          <w:rFonts w:ascii="Arial" w:hAnsi="Arial" w:cs="Arial"/>
+          <w:sz w:val="24"/>
+          <w:szCs w:val="24"/>
+        </w:rPr>
+      </w:pPr>
+      <w:r>
+        <w:rPr>
+          <w:rFonts w:ascii="Arial" w:hAnsi="Arial" w:cs="Arial"/>
+          <w:noProof/>
           <w:sz w:val="24"/>
           <w:szCs w:val="24"/>
         </w:rPr>
@@ -560,7 +695,7 @@
                     <pic:cNvPicPr/>
                   </pic:nvPicPr>
                   <pic:blipFill>
-                    <a:blip r:embed="rId8"/>
+                    <a:blip r:embed="rId9"/>
                     <a:stretch>
                       <a:fillRect/>
                     </a:stretch>
@@ -583,6 +718,11 @@
     </w:p>
     <w:p>
       <w:pPr>
+        <w:pStyle w:val="PargrafodaLista"/>
+        <w:numPr>
+          <w:ilvl w:val="0"/>
+          <w:numId w:val="4"/>
+        </w:numPr>
         <w:spacing w:after="0" w:line="360" w:lineRule="auto"/>
         <w:rPr>
           <w:rFonts w:ascii="Arial" w:hAnsi="Arial" w:cs="Arial"/>
@@ -597,18 +737,212 @@
           <w:szCs w:val="24"/>
         </w:rPr>
         <w:lastRenderedPageBreak/>
-        <w:t xml:space="preserve">Comandos com usuário de </w:t>
-      </w:r>
-      <w:r>
-        <w:rPr>
-          <w:rFonts w:ascii="Arial" w:hAnsi="Arial" w:cs="Arial"/>
-          <w:b/>
-          <w:bCs/>
-          <w:sz w:val="24"/>
-          <w:szCs w:val="24"/>
-        </w:rPr>
-        <w:t>“usr_gerente_1”</w:t>
-      </w:r>
+        <w:t>Comandos com usuário</w:t>
+      </w:r>
+      <w:r>
+        <w:rPr>
+          <w:rFonts w:ascii="Arial" w:hAnsi="Arial" w:cs="Arial"/>
+          <w:sz w:val="24"/>
+          <w:szCs w:val="24"/>
+        </w:rPr>
+        <w:t xml:space="preserve">: </w:t>
+      </w:r>
+      <w:r>
+        <w:rPr>
+          <w:rFonts w:ascii="Arial" w:hAnsi="Arial" w:cs="Arial"/>
+          <w:b/>
+          <w:bCs/>
+          <w:sz w:val="24"/>
+          <w:szCs w:val="24"/>
+        </w:rPr>
+        <w:t>usr_gerente_1</w:t>
+      </w:r>
+    </w:p>
+    <w:p>
+      <w:pPr>
+        <w:pStyle w:val="PargrafodaLista"/>
+        <w:spacing w:after="0" w:line="360" w:lineRule="auto"/>
+        <w:rPr>
+          <w:rFonts w:ascii="Arial" w:hAnsi="Arial" w:cs="Arial"/>
+          <w:sz w:val="24"/>
+          <w:szCs w:val="24"/>
+        </w:rPr>
+      </w:pPr>
+    </w:p>
+    <w:p>
+      <w:pPr>
+        <w:pStyle w:val="PargrafodaLista"/>
+        <w:spacing w:after="0" w:line="360" w:lineRule="auto"/>
+        <w:jc w:val="both"/>
+        <w:rPr>
+          <w:rFonts w:ascii="Arial" w:hAnsi="Arial" w:cs="Arial"/>
+          <w:sz w:val="24"/>
+          <w:szCs w:val="24"/>
+        </w:rPr>
+      </w:pPr>
+      <w:r>
+        <w:rPr>
+          <w:rFonts w:ascii="Arial" w:hAnsi="Arial" w:cs="Arial"/>
+          <w:sz w:val="24"/>
+          <w:szCs w:val="24"/>
+        </w:rPr>
+        <w:t>Foram realizados alguns comando</w:t>
+      </w:r>
+      <w:r>
+        <w:rPr>
+          <w:rFonts w:ascii="Arial" w:hAnsi="Arial" w:cs="Arial"/>
+          <w:sz w:val="24"/>
+          <w:szCs w:val="24"/>
+        </w:rPr>
+        <w:t>s</w:t>
+      </w:r>
+      <w:r>
+        <w:rPr>
+          <w:rFonts w:ascii="Arial" w:hAnsi="Arial" w:cs="Arial"/>
+          <w:sz w:val="24"/>
+          <w:szCs w:val="24"/>
+        </w:rPr>
+        <w:t xml:space="preserve"> </w:t>
+      </w:r>
+      <w:r>
+        <w:rPr>
+          <w:rFonts w:ascii="Arial" w:hAnsi="Arial" w:cs="Arial"/>
+          <w:b/>
+          <w:bCs/>
+          <w:sz w:val="24"/>
+          <w:szCs w:val="24"/>
+        </w:rPr>
+        <w:t>SELECT</w:t>
+      </w:r>
+      <w:r>
+        <w:rPr>
+          <w:rFonts w:ascii="Arial" w:hAnsi="Arial" w:cs="Arial"/>
+          <w:sz w:val="24"/>
+          <w:szCs w:val="24"/>
+        </w:rPr>
+        <w:t xml:space="preserve"> em </w:t>
+      </w:r>
+      <w:r>
+        <w:rPr>
+          <w:rFonts w:ascii="Arial" w:hAnsi="Arial" w:cs="Arial"/>
+          <w:b/>
+          <w:bCs/>
+          <w:sz w:val="24"/>
+          <w:szCs w:val="24"/>
+        </w:rPr>
+        <w:t>tabelas</w:t>
+      </w:r>
+      <w:r>
+        <w:rPr>
+          <w:rFonts w:ascii="Arial" w:hAnsi="Arial" w:cs="Arial"/>
+          <w:sz w:val="24"/>
+          <w:szCs w:val="24"/>
+        </w:rPr>
+        <w:t xml:space="preserve"> e </w:t>
+      </w:r>
+      <w:proofErr w:type="spellStart"/>
+      <w:r>
+        <w:rPr>
+          <w:rFonts w:ascii="Arial" w:hAnsi="Arial" w:cs="Arial"/>
+          <w:b/>
+          <w:bCs/>
+          <w:sz w:val="24"/>
+          <w:szCs w:val="24"/>
+        </w:rPr>
+        <w:t>views</w:t>
+      </w:r>
+      <w:proofErr w:type="spellEnd"/>
+      <w:r>
+        <w:rPr>
+          <w:rFonts w:ascii="Arial" w:hAnsi="Arial" w:cs="Arial"/>
+          <w:sz w:val="24"/>
+          <w:szCs w:val="24"/>
+        </w:rPr>
+        <w:t xml:space="preserve">, além dos comandos </w:t>
+      </w:r>
+      <w:r>
+        <w:rPr>
+          <w:rFonts w:ascii="Arial" w:hAnsi="Arial" w:cs="Arial"/>
+          <w:b/>
+          <w:bCs/>
+          <w:sz w:val="24"/>
+          <w:szCs w:val="24"/>
+        </w:rPr>
+        <w:t>DELETE</w:t>
+      </w:r>
+      <w:r>
+        <w:rPr>
+          <w:rFonts w:ascii="Arial" w:hAnsi="Arial" w:cs="Arial"/>
+          <w:sz w:val="24"/>
+          <w:szCs w:val="24"/>
+        </w:rPr>
+        <w:t xml:space="preserve">, </w:t>
+      </w:r>
+      <w:r>
+        <w:rPr>
+          <w:rFonts w:ascii="Arial" w:hAnsi="Arial" w:cs="Arial"/>
+          <w:b/>
+          <w:bCs/>
+          <w:sz w:val="24"/>
+          <w:szCs w:val="24"/>
+        </w:rPr>
+        <w:t>INSERT</w:t>
+      </w:r>
+      <w:r>
+        <w:rPr>
+          <w:rFonts w:ascii="Arial" w:hAnsi="Arial" w:cs="Arial"/>
+          <w:sz w:val="24"/>
+          <w:szCs w:val="24"/>
+        </w:rPr>
+        <w:t xml:space="preserve">, </w:t>
+      </w:r>
+      <w:r>
+        <w:rPr>
+          <w:rFonts w:ascii="Arial" w:hAnsi="Arial" w:cs="Arial"/>
+          <w:b/>
+          <w:bCs/>
+          <w:sz w:val="24"/>
+          <w:szCs w:val="24"/>
+        </w:rPr>
+        <w:t>GRANT</w:t>
+      </w:r>
+      <w:r>
+        <w:rPr>
+          <w:rFonts w:ascii="Arial" w:hAnsi="Arial" w:cs="Arial"/>
+          <w:sz w:val="24"/>
+          <w:szCs w:val="24"/>
+        </w:rPr>
+        <w:t xml:space="preserve"> e </w:t>
+      </w:r>
+      <w:r>
+        <w:rPr>
+          <w:rFonts w:ascii="Arial" w:hAnsi="Arial" w:cs="Arial"/>
+          <w:b/>
+          <w:bCs/>
+          <w:sz w:val="24"/>
+          <w:szCs w:val="24"/>
+        </w:rPr>
+        <w:t>REVOKE</w:t>
+      </w:r>
+      <w:r>
+        <w:rPr>
+          <w:rFonts w:ascii="Arial" w:hAnsi="Arial" w:cs="Arial"/>
+          <w:sz w:val="24"/>
+          <w:szCs w:val="24"/>
+        </w:rPr>
+        <w:t xml:space="preserve"> em tabelas escolhidas aleatoriamente.</w:t>
+      </w:r>
+    </w:p>
+    <w:p>
+      <w:pPr>
+        <w:pStyle w:val="PargrafodaLista"/>
+        <w:spacing w:after="0" w:line="360" w:lineRule="auto"/>
+        <w:rPr>
+          <w:rFonts w:ascii="Arial" w:hAnsi="Arial" w:cs="Arial"/>
+          <w:sz w:val="24"/>
+          <w:szCs w:val="24"/>
+        </w:rPr>
+      </w:pPr>
     </w:p>
     <w:p>
       <w:pPr>
@@ -626,10 +960,10 @@
           <w:szCs w:val="24"/>
         </w:rPr>
         <w:drawing>
-          <wp:inline distT="0" distB="0" distL="0" distR="0" wp14:anchorId="50E1E7D4" wp14:editId="05879CBE">
-            <wp:extent cx="5020376" cy="2172003"/>
-            <wp:effectExtent l="0" t="0" r="8890" b="0"/>
-            <wp:docPr id="355893243" name="Imagem 1"/>
+          <wp:inline distT="0" distB="0" distL="0" distR="0" wp14:anchorId="7FEE6204" wp14:editId="78AF89CF">
+            <wp:extent cx="6120130" cy="3332480"/>
+            <wp:effectExtent l="0" t="0" r="0" b="1270"/>
+            <wp:docPr id="521662632" name="Imagem 1"/>
             <wp:cNvGraphicFramePr>
               <a:graphicFrameLocks xmlns:a="http://schemas.openxmlformats.org/drawingml/2006/main" noChangeAspect="1"/>
             </wp:cNvGraphicFramePr>
@@ -637,59 +971,7 @@
               <a:graphicData uri="http://schemas.openxmlformats.org/drawingml/2006/picture">
                 <pic:pic xmlns:pic="http://schemas.openxmlformats.org/drawingml/2006/picture">
                   <pic:nvPicPr>
-                    <pic:cNvPr id="355893243" name=""/>
-                    <pic:cNvPicPr/>
-                  </pic:nvPicPr>
-                  <pic:blipFill>
-                    <a:blip r:embed="rId9"/>
-                    <a:stretch>
-                      <a:fillRect/>
-                    </a:stretch>
-                  </pic:blipFill>
-                  <pic:spPr>
-                    <a:xfrm>
-                      <a:off x="0" y="0"/>
-                      <a:ext cx="5020376" cy="2172003"/>
-                    </a:xfrm>
-                    <a:prstGeom prst="rect">
-                      <a:avLst/>
-                    </a:prstGeom>
-                  </pic:spPr>
-                </pic:pic>
-              </a:graphicData>
-            </a:graphic>
-          </wp:inline>
-        </w:drawing>
-      </w:r>
-    </w:p>
-    <w:p>
-      <w:pPr>
-        <w:spacing w:after="0" w:line="360" w:lineRule="auto"/>
-        <w:rPr>
-          <w:rFonts w:ascii="Arial" w:hAnsi="Arial" w:cs="Arial"/>
-          <w:sz w:val="24"/>
-          <w:szCs w:val="24"/>
-        </w:rPr>
-      </w:pPr>
-      <w:r>
-        <w:rPr>
-          <w:rFonts w:ascii="Arial" w:hAnsi="Arial" w:cs="Arial"/>
-          <w:sz w:val="24"/>
-          <w:szCs w:val="24"/>
-        </w:rPr>
-        <w:drawing>
-          <wp:inline distT="0" distB="0" distL="0" distR="0" wp14:anchorId="59DB4EDA" wp14:editId="4D6CECCB">
-            <wp:extent cx="4525006" cy="2162477"/>
-            <wp:effectExtent l="0" t="0" r="0" b="9525"/>
-            <wp:docPr id="1620405456" name="Imagem 1"/>
-            <wp:cNvGraphicFramePr>
-              <a:graphicFrameLocks xmlns:a="http://schemas.openxmlformats.org/drawingml/2006/main" noChangeAspect="1"/>
-            </wp:cNvGraphicFramePr>
-            <a:graphic xmlns:a="http://schemas.openxmlformats.org/drawingml/2006/main">
-              <a:graphicData uri="http://schemas.openxmlformats.org/drawingml/2006/picture">
-                <pic:pic xmlns:pic="http://schemas.openxmlformats.org/drawingml/2006/picture">
-                  <pic:nvPicPr>
-                    <pic:cNvPr id="1620405456" name=""/>
+                    <pic:cNvPr id="521662632" name=""/>
                     <pic:cNvPicPr/>
                   </pic:nvPicPr>
                   <pic:blipFill>
@@ -701,7 +983,7 @@
                   <pic:spPr>
                     <a:xfrm>
                       <a:off x="0" y="0"/>
-                      <a:ext cx="4525006" cy="2162477"/>
+                      <a:ext cx="6120130" cy="3332480"/>
                     </a:xfrm>
                     <a:prstGeom prst="rect">
                       <a:avLst/>
@@ -713,6 +995,16 @@
           </wp:inline>
         </w:drawing>
       </w:r>
+    </w:p>
+    <w:p>
+      <w:pPr>
+        <w:spacing w:after="0" w:line="360" w:lineRule="auto"/>
+        <w:rPr>
+          <w:rFonts w:ascii="Arial" w:hAnsi="Arial" w:cs="Arial"/>
+          <w:sz w:val="24"/>
+          <w:szCs w:val="24"/>
+        </w:rPr>
+      </w:pPr>
       <w:r>
         <w:rPr>
           <w:rFonts w:ascii="Arial" w:hAnsi="Arial" w:cs="Arial"/>
@@ -720,10 +1012,10 @@
           <w:szCs w:val="24"/>
         </w:rPr>
         <w:drawing>
-          <wp:inline distT="0" distB="0" distL="0" distR="0" wp14:anchorId="48BA69DC" wp14:editId="327BED8C">
-            <wp:extent cx="3581900" cy="1924319"/>
+          <wp:inline distT="0" distB="0" distL="0" distR="0" wp14:anchorId="634BA5EA" wp14:editId="6F8231C4">
+            <wp:extent cx="6120130" cy="3336925"/>
             <wp:effectExtent l="0" t="0" r="0" b="0"/>
-            <wp:docPr id="203410553" name="Imagem 1"/>
+            <wp:docPr id="1574962276" name="Imagem 1"/>
             <wp:cNvGraphicFramePr>
               <a:graphicFrameLocks xmlns:a="http://schemas.openxmlformats.org/drawingml/2006/main" noChangeAspect="1"/>
             </wp:cNvGraphicFramePr>
@@ -731,7 +1023,7 @@
               <a:graphicData uri="http://schemas.openxmlformats.org/drawingml/2006/picture">
                 <pic:pic xmlns:pic="http://schemas.openxmlformats.org/drawingml/2006/picture">
                   <pic:nvPicPr>
-                    <pic:cNvPr id="203410553" name=""/>
+                    <pic:cNvPr id="1574962276" name=""/>
                     <pic:cNvPicPr/>
                   </pic:nvPicPr>
                   <pic:blipFill>
@@ -743,7 +1035,7 @@
                   <pic:spPr>
                     <a:xfrm>
                       <a:off x="0" y="0"/>
-                      <a:ext cx="3581900" cy="1924319"/>
+                      <a:ext cx="6120130" cy="3336925"/>
                     </a:xfrm>
                     <a:prstGeom prst="rect">
                       <a:avLst/>
@@ -773,10 +1065,10 @@
         </w:rPr>
         <w:lastRenderedPageBreak/>
         <w:drawing>
-          <wp:inline distT="0" distB="0" distL="0" distR="0" wp14:anchorId="6B4576E8" wp14:editId="62EFA4F4">
-            <wp:extent cx="5687219" cy="4601217"/>
-            <wp:effectExtent l="0" t="0" r="8890" b="8890"/>
-            <wp:docPr id="1889161924" name="Imagem 1"/>
+          <wp:inline distT="0" distB="0" distL="0" distR="0" wp14:anchorId="07E0922B" wp14:editId="65333C07">
+            <wp:extent cx="6120130" cy="3230245"/>
+            <wp:effectExtent l="0" t="0" r="0" b="8255"/>
+            <wp:docPr id="1421273307" name="Imagem 1"/>
             <wp:cNvGraphicFramePr>
               <a:graphicFrameLocks xmlns:a="http://schemas.openxmlformats.org/drawingml/2006/main" noChangeAspect="1"/>
             </wp:cNvGraphicFramePr>
@@ -784,7 +1076,7 @@
               <a:graphicData uri="http://schemas.openxmlformats.org/drawingml/2006/picture">
                 <pic:pic xmlns:pic="http://schemas.openxmlformats.org/drawingml/2006/picture">
                   <pic:nvPicPr>
-                    <pic:cNvPr id="1889161924" name=""/>
+                    <pic:cNvPr id="1421273307" name=""/>
                     <pic:cNvPicPr/>
                   </pic:nvPicPr>
                   <pic:blipFill>
@@ -796,7 +1088,7 @@
                   <pic:spPr>
                     <a:xfrm>
                       <a:off x="0" y="0"/>
-                      <a:ext cx="5687219" cy="4601217"/>
+                      <a:ext cx="6120130" cy="3230245"/>
                     </a:xfrm>
                     <a:prstGeom prst="rect">
                       <a:avLst/>
@@ -825,7 +1117,61 @@
           <w:szCs w:val="24"/>
         </w:rPr>
         <w:drawing>
-          <wp:inline distT="0" distB="0" distL="0" distR="0" wp14:anchorId="4062E92D" wp14:editId="0A9CD87E">
+          <wp:inline distT="0" distB="0" distL="0" distR="0" wp14:anchorId="3149337D" wp14:editId="72EC7E61">
+            <wp:extent cx="6120130" cy="3285490"/>
+            <wp:effectExtent l="0" t="0" r="0" b="0"/>
+            <wp:docPr id="772360391" name="Imagem 1"/>
+            <wp:cNvGraphicFramePr>
+              <a:graphicFrameLocks xmlns:a="http://schemas.openxmlformats.org/drawingml/2006/main" noChangeAspect="1"/>
+            </wp:cNvGraphicFramePr>
+            <a:graphic xmlns:a="http://schemas.openxmlformats.org/drawingml/2006/main">
+              <a:graphicData uri="http://schemas.openxmlformats.org/drawingml/2006/picture">
+                <pic:pic xmlns:pic="http://schemas.openxmlformats.org/drawingml/2006/picture">
+                  <pic:nvPicPr>
+                    <pic:cNvPr id="772360391" name=""/>
+                    <pic:cNvPicPr/>
+                  </pic:nvPicPr>
+                  <pic:blipFill>
+                    <a:blip r:embed="rId13"/>
+                    <a:stretch>
+                      <a:fillRect/>
+                    </a:stretch>
+                  </pic:blipFill>
+                  <pic:spPr>
+                    <a:xfrm>
+                      <a:off x="0" y="0"/>
+                      <a:ext cx="6120130" cy="3285490"/>
+                    </a:xfrm>
+                    <a:prstGeom prst="rect">
+                      <a:avLst/>
+                    </a:prstGeom>
+                  </pic:spPr>
+                </pic:pic>
+              </a:graphicData>
+            </a:graphic>
+          </wp:inline>
+        </w:drawing>
+      </w:r>
+    </w:p>
+    <w:p>
+      <w:pPr>
+        <w:spacing w:after="0" w:line="360" w:lineRule="auto"/>
+        <w:rPr>
+          <w:rFonts w:ascii="Arial" w:hAnsi="Arial" w:cs="Arial"/>
+          <w:sz w:val="24"/>
+          <w:szCs w:val="24"/>
+        </w:rPr>
+      </w:pPr>
+      <w:r>
+        <w:rPr>
+          <w:rFonts w:ascii="Arial" w:hAnsi="Arial" w:cs="Arial"/>
+          <w:noProof/>
+          <w:sz w:val="24"/>
+          <w:szCs w:val="24"/>
+        </w:rPr>
+        <w:lastRenderedPageBreak/>
+        <w:drawing>
+          <wp:inline distT="0" distB="0" distL="0" distR="0" wp14:anchorId="4062E92D" wp14:editId="08115BC7">
             <wp:extent cx="6120130" cy="4097655"/>
             <wp:effectExtent l="0" t="0" r="0" b="0"/>
             <wp:docPr id="1674950252" name="Imagem 1"/>
@@ -840,7 +1186,7 @@
                     <pic:cNvPicPr/>
                   </pic:nvPicPr>
                   <pic:blipFill>
-                    <a:blip r:embed="rId13"/>
+                    <a:blip r:embed="rId14"/>
                     <a:stretch>
                       <a:fillRect/>
                     </a:stretch>
@@ -880,43 +1226,256 @@
           <w:szCs w:val="24"/>
         </w:rPr>
       </w:pPr>
-      <w:r>
-        <w:rPr>
-          <w:rFonts w:ascii="Arial" w:hAnsi="Arial" w:cs="Arial"/>
+    </w:p>
+    <w:p>
+      <w:pPr>
+        <w:pStyle w:val="PargrafodaLista"/>
+        <w:numPr>
+          <w:ilvl w:val="0"/>
+          <w:numId w:val="4"/>
+        </w:numPr>
+        <w:spacing w:after="0" w:line="360" w:lineRule="auto"/>
+        <w:rPr>
+          <w:rFonts w:ascii="Arial" w:hAnsi="Arial" w:cs="Arial"/>
+          <w:sz w:val="24"/>
+          <w:szCs w:val="24"/>
+        </w:rPr>
+      </w:pPr>
+      <w:r>
+        <w:rPr>
+          <w:rFonts w:ascii="Arial" w:hAnsi="Arial" w:cs="Arial"/>
+          <w:sz w:val="24"/>
+          <w:szCs w:val="24"/>
+        </w:rPr>
+        <w:t>Comandos com usuário</w:t>
+      </w:r>
+      <w:r>
+        <w:rPr>
+          <w:rFonts w:ascii="Arial" w:hAnsi="Arial" w:cs="Arial"/>
+          <w:sz w:val="24"/>
+          <w:szCs w:val="24"/>
+        </w:rPr>
+        <w:t xml:space="preserve">: </w:t>
+      </w:r>
+      <w:r>
+        <w:rPr>
+          <w:rFonts w:ascii="Arial" w:hAnsi="Arial" w:cs="Arial"/>
+          <w:b/>
+          <w:bCs/>
+          <w:sz w:val="24"/>
+          <w:szCs w:val="24"/>
+        </w:rPr>
+        <w:t>usr_recepcionista_1</w:t>
+      </w:r>
+    </w:p>
+    <w:p>
+      <w:pPr>
+        <w:pStyle w:val="PargrafodaLista"/>
+        <w:spacing w:after="0" w:line="360" w:lineRule="auto"/>
+        <w:rPr>
+          <w:rFonts w:ascii="Arial" w:hAnsi="Arial" w:cs="Arial"/>
+          <w:sz w:val="24"/>
+          <w:szCs w:val="24"/>
+        </w:rPr>
+      </w:pPr>
+    </w:p>
+    <w:p>
+      <w:pPr>
+        <w:pStyle w:val="PargrafodaLista"/>
+        <w:spacing w:after="0" w:line="360" w:lineRule="auto"/>
+        <w:jc w:val="both"/>
+        <w:rPr>
+          <w:rFonts w:ascii="Arial" w:hAnsi="Arial" w:cs="Arial"/>
+          <w:sz w:val="24"/>
+          <w:szCs w:val="24"/>
+        </w:rPr>
+      </w:pPr>
+      <w:r>
+        <w:rPr>
+          <w:rFonts w:ascii="Arial" w:hAnsi="Arial" w:cs="Arial"/>
+          <w:sz w:val="24"/>
+          <w:szCs w:val="24"/>
+        </w:rPr>
+        <w:t>Foram</w:t>
+      </w:r>
+      <w:r>
+        <w:rPr>
+          <w:rFonts w:ascii="Arial" w:hAnsi="Arial" w:cs="Arial"/>
+          <w:sz w:val="24"/>
+          <w:szCs w:val="24"/>
+        </w:rPr>
+        <w:t xml:space="preserve"> realizados comandos </w:t>
+      </w:r>
+      <w:r>
+        <w:rPr>
+          <w:rFonts w:ascii="Arial" w:hAnsi="Arial" w:cs="Arial"/>
+          <w:b/>
+          <w:bCs/>
+          <w:sz w:val="24"/>
+          <w:szCs w:val="24"/>
+        </w:rPr>
+        <w:t>INSERT</w:t>
+      </w:r>
+      <w:r>
+        <w:rPr>
+          <w:rFonts w:ascii="Arial" w:hAnsi="Arial" w:cs="Arial"/>
+          <w:sz w:val="24"/>
+          <w:szCs w:val="24"/>
+        </w:rPr>
+        <w:t xml:space="preserve">, </w:t>
+      </w:r>
+      <w:r>
+        <w:rPr>
+          <w:rFonts w:ascii="Arial" w:hAnsi="Arial" w:cs="Arial"/>
+          <w:b/>
+          <w:bCs/>
+          <w:sz w:val="24"/>
+          <w:szCs w:val="24"/>
+        </w:rPr>
+        <w:t>UPDATE</w:t>
+      </w:r>
+      <w:r>
+        <w:rPr>
+          <w:rFonts w:ascii="Arial" w:hAnsi="Arial" w:cs="Arial"/>
+          <w:sz w:val="24"/>
+          <w:szCs w:val="24"/>
+        </w:rPr>
+        <w:t xml:space="preserve">, </w:t>
+      </w:r>
+      <w:r>
+        <w:rPr>
+          <w:rFonts w:ascii="Arial" w:hAnsi="Arial" w:cs="Arial"/>
+          <w:b/>
+          <w:bCs/>
+          <w:sz w:val="24"/>
+          <w:szCs w:val="24"/>
+        </w:rPr>
+        <w:t>DELETE</w:t>
+      </w:r>
+      <w:r>
+        <w:rPr>
+          <w:rFonts w:ascii="Arial" w:hAnsi="Arial" w:cs="Arial"/>
+          <w:sz w:val="24"/>
+          <w:szCs w:val="24"/>
+        </w:rPr>
+        <w:t xml:space="preserve"> e </w:t>
+      </w:r>
+      <w:r>
+        <w:rPr>
+          <w:rFonts w:ascii="Arial" w:hAnsi="Arial" w:cs="Arial"/>
+          <w:b/>
+          <w:bCs/>
+          <w:sz w:val="24"/>
+          <w:szCs w:val="24"/>
+        </w:rPr>
+        <w:t>SELECT</w:t>
+      </w:r>
+      <w:r>
+        <w:rPr>
+          <w:rFonts w:ascii="Arial" w:hAnsi="Arial" w:cs="Arial"/>
+          <w:sz w:val="24"/>
+          <w:szCs w:val="24"/>
+        </w:rPr>
+        <w:t xml:space="preserve"> na</w:t>
+      </w:r>
+      <w:r>
+        <w:rPr>
+          <w:rFonts w:ascii="Arial" w:hAnsi="Arial" w:cs="Arial"/>
+          <w:sz w:val="24"/>
+          <w:szCs w:val="24"/>
+        </w:rPr>
+        <w:t>s</w:t>
+      </w:r>
+      <w:r>
+        <w:rPr>
+          <w:rFonts w:ascii="Arial" w:hAnsi="Arial" w:cs="Arial"/>
+          <w:sz w:val="24"/>
+          <w:szCs w:val="24"/>
+        </w:rPr>
+        <w:t xml:space="preserve"> tabelas </w:t>
+      </w:r>
+      <w:r>
+        <w:rPr>
+          <w:rFonts w:ascii="Arial" w:hAnsi="Arial" w:cs="Arial"/>
+          <w:b/>
+          <w:bCs/>
+          <w:sz w:val="24"/>
+          <w:szCs w:val="24"/>
+        </w:rPr>
+        <w:t>cliente</w:t>
+      </w:r>
+      <w:r>
+        <w:rPr>
+          <w:rFonts w:ascii="Arial" w:hAnsi="Arial" w:cs="Arial"/>
+          <w:sz w:val="24"/>
+          <w:szCs w:val="24"/>
+        </w:rPr>
+        <w:t xml:space="preserve">, </w:t>
+      </w:r>
+      <w:r>
+        <w:rPr>
+          <w:rFonts w:ascii="Arial" w:hAnsi="Arial" w:cs="Arial"/>
+          <w:b/>
+          <w:bCs/>
+          <w:sz w:val="24"/>
+          <w:szCs w:val="24"/>
+        </w:rPr>
+        <w:t>hospedagem</w:t>
+      </w:r>
+      <w:r>
+        <w:rPr>
+          <w:rFonts w:ascii="Arial" w:hAnsi="Arial" w:cs="Arial"/>
+          <w:sz w:val="24"/>
+          <w:szCs w:val="24"/>
+        </w:rPr>
+        <w:t xml:space="preserve"> e </w:t>
+      </w:r>
+      <w:r>
+        <w:rPr>
+          <w:rFonts w:ascii="Arial" w:hAnsi="Arial" w:cs="Arial"/>
+          <w:b/>
+          <w:bCs/>
+          <w:sz w:val="24"/>
+          <w:szCs w:val="24"/>
+        </w:rPr>
+        <w:t>reserva</w:t>
+      </w:r>
+      <w:r>
+        <w:rPr>
+          <w:rFonts w:ascii="Arial" w:hAnsi="Arial" w:cs="Arial"/>
+          <w:sz w:val="24"/>
+          <w:szCs w:val="24"/>
+        </w:rPr>
+        <w:t xml:space="preserve"> com sucesso.</w:t>
+      </w:r>
+      <w:r>
+        <w:rPr>
+          <w:rFonts w:ascii="Arial" w:hAnsi="Arial" w:cs="Arial"/>
+          <w:sz w:val="24"/>
+          <w:szCs w:val="24"/>
+        </w:rPr>
+        <w:t xml:space="preserve"> Além disso, foram executados outros comandos aleatórios em outras tabelas aleatórias sem sucesso pela falta de permissão do usuário.</w:t>
+      </w:r>
+    </w:p>
+    <w:p>
+      <w:pPr>
+        <w:spacing w:after="0" w:line="360" w:lineRule="auto"/>
+        <w:rPr>
+          <w:rFonts w:ascii="Arial" w:hAnsi="Arial" w:cs="Arial"/>
+          <w:sz w:val="24"/>
+          <w:szCs w:val="24"/>
+        </w:rPr>
+      </w:pPr>
+      <w:r>
+        <w:rPr>
+          <w:rFonts w:ascii="Arial" w:hAnsi="Arial" w:cs="Arial"/>
+          <w:noProof/>
           <w:sz w:val="24"/>
           <w:szCs w:val="24"/>
         </w:rPr>
         <w:lastRenderedPageBreak/>
-        <w:t xml:space="preserve">Comandos com usuário de </w:t>
-      </w:r>
-      <w:r>
-        <w:rPr>
-          <w:rFonts w:ascii="Arial" w:hAnsi="Arial" w:cs="Arial"/>
-          <w:b/>
-          <w:bCs/>
-          <w:sz w:val="24"/>
-          <w:szCs w:val="24"/>
-        </w:rPr>
-        <w:t>“usr_recepcionista_1”</w:t>
-      </w:r>
-    </w:p>
-    <w:p>
-      <w:pPr>
-        <w:spacing w:after="0" w:line="360" w:lineRule="auto"/>
-        <w:rPr>
-          <w:rFonts w:ascii="Arial" w:hAnsi="Arial" w:cs="Arial"/>
-          <w:sz w:val="24"/>
-          <w:szCs w:val="24"/>
-        </w:rPr>
-      </w:pPr>
-      <w:r>
-        <w:rPr>
-          <w:rFonts w:ascii="Arial" w:hAnsi="Arial" w:cs="Arial"/>
-          <w:sz w:val="24"/>
-          <w:szCs w:val="24"/>
-        </w:rPr>
         <w:drawing>
-          <wp:inline distT="0" distB="0" distL="0" distR="0" wp14:anchorId="4B6FBDC8" wp14:editId="378B1910">
+          <wp:inline distT="0" distB="0" distL="0" distR="0" wp14:anchorId="4B6FBDC8" wp14:editId="674F1E00">
             <wp:extent cx="6120130" cy="3349625"/>
             <wp:effectExtent l="0" t="0" r="0" b="3175"/>
             <wp:docPr id="576532331" name="Imagem 1"/>
@@ -931,7 +1490,7 @@
                     <pic:cNvPicPr/>
                   </pic:nvPicPr>
                   <pic:blipFill>
-                    <a:blip r:embed="rId14"/>
+                    <a:blip r:embed="rId15"/>
                     <a:stretch>
                       <a:fillRect/>
                     </a:stretch>
@@ -964,63 +1523,12 @@
       <w:r>
         <w:rPr>
           <w:rFonts w:ascii="Arial" w:hAnsi="Arial" w:cs="Arial"/>
+          <w:noProof/>
           <w:sz w:val="24"/>
           <w:szCs w:val="24"/>
         </w:rPr>
         <w:drawing>
-          <wp:inline distT="0" distB="0" distL="0" distR="0" wp14:anchorId="13C547B2" wp14:editId="3450776F">
-            <wp:extent cx="6120130" cy="2425700"/>
-            <wp:effectExtent l="0" t="0" r="0" b="0"/>
-            <wp:docPr id="815979174" name="Imagem 1"/>
-            <wp:cNvGraphicFramePr>
-              <a:graphicFrameLocks xmlns:a="http://schemas.openxmlformats.org/drawingml/2006/main" noChangeAspect="1"/>
-            </wp:cNvGraphicFramePr>
-            <a:graphic xmlns:a="http://schemas.openxmlformats.org/drawingml/2006/main">
-              <a:graphicData uri="http://schemas.openxmlformats.org/drawingml/2006/picture">
-                <pic:pic xmlns:pic="http://schemas.openxmlformats.org/drawingml/2006/picture">
-                  <pic:nvPicPr>
-                    <pic:cNvPr id="815979174" name=""/>
-                    <pic:cNvPicPr/>
-                  </pic:nvPicPr>
-                  <pic:blipFill>
-                    <a:blip r:embed="rId15"/>
-                    <a:stretch>
-                      <a:fillRect/>
-                    </a:stretch>
-                  </pic:blipFill>
-                  <pic:spPr>
-                    <a:xfrm>
-                      <a:off x="0" y="0"/>
-                      <a:ext cx="6120130" cy="2425700"/>
-                    </a:xfrm>
-                    <a:prstGeom prst="rect">
-                      <a:avLst/>
-                    </a:prstGeom>
-                  </pic:spPr>
-                </pic:pic>
-              </a:graphicData>
-            </a:graphic>
-          </wp:inline>
-        </w:drawing>
-      </w:r>
-    </w:p>
-    <w:p>
-      <w:pPr>
-        <w:spacing w:after="0" w:line="360" w:lineRule="auto"/>
-        <w:rPr>
-          <w:rFonts w:ascii="Arial" w:hAnsi="Arial" w:cs="Arial"/>
-          <w:sz w:val="24"/>
-          <w:szCs w:val="24"/>
-        </w:rPr>
-      </w:pPr>
-      <w:r>
-        <w:rPr>
-          <w:rFonts w:ascii="Arial" w:hAnsi="Arial" w:cs="Arial"/>
-          <w:sz w:val="24"/>
-          <w:szCs w:val="24"/>
-        </w:rPr>
-        <w:drawing>
-          <wp:inline distT="0" distB="0" distL="0" distR="0" wp14:anchorId="620998B8" wp14:editId="411EA3D0">
+          <wp:inline distT="0" distB="0" distL="0" distR="0" wp14:anchorId="6CC0CD26" wp14:editId="0C475D4D">
             <wp:extent cx="6120130" cy="2557780"/>
             <wp:effectExtent l="0" t="0" r="0" b="0"/>
             <wp:docPr id="1810457989" name="Imagem 1"/>
@@ -1055,19 +1563,63 @@
           </wp:inline>
         </w:drawing>
       </w:r>
-    </w:p>
-    <w:p>
-      <w:pPr>
-        <w:spacing w:after="0" w:line="360" w:lineRule="auto"/>
-        <w:rPr>
-          <w:rFonts w:ascii="Arial" w:hAnsi="Arial" w:cs="Arial"/>
-          <w:sz w:val="24"/>
-          <w:szCs w:val="24"/>
-        </w:rPr>
-      </w:pPr>
-      <w:r>
-        <w:rPr>
-          <w:rFonts w:ascii="Arial" w:hAnsi="Arial" w:cs="Arial"/>
+      <w:r>
+        <w:rPr>
+          <w:rFonts w:ascii="Arial" w:hAnsi="Arial" w:cs="Arial"/>
+          <w:noProof/>
+          <w:sz w:val="24"/>
+          <w:szCs w:val="24"/>
+        </w:rPr>
+        <w:drawing>
+          <wp:inline distT="0" distB="0" distL="0" distR="0" wp14:anchorId="13C547B2" wp14:editId="3450776F">
+            <wp:extent cx="6120130" cy="2425700"/>
+            <wp:effectExtent l="0" t="0" r="0" b="0"/>
+            <wp:docPr id="815979174" name="Imagem 1"/>
+            <wp:cNvGraphicFramePr>
+              <a:graphicFrameLocks xmlns:a="http://schemas.openxmlformats.org/drawingml/2006/main" noChangeAspect="1"/>
+            </wp:cNvGraphicFramePr>
+            <a:graphic xmlns:a="http://schemas.openxmlformats.org/drawingml/2006/main">
+              <a:graphicData uri="http://schemas.openxmlformats.org/drawingml/2006/picture">
+                <pic:pic xmlns:pic="http://schemas.openxmlformats.org/drawingml/2006/picture">
+                  <pic:nvPicPr>
+                    <pic:cNvPr id="815979174" name=""/>
+                    <pic:cNvPicPr/>
+                  </pic:nvPicPr>
+                  <pic:blipFill>
+                    <a:blip r:embed="rId17"/>
+                    <a:stretch>
+                      <a:fillRect/>
+                    </a:stretch>
+                  </pic:blipFill>
+                  <pic:spPr>
+                    <a:xfrm>
+                      <a:off x="0" y="0"/>
+                      <a:ext cx="6120130" cy="2425700"/>
+                    </a:xfrm>
+                    <a:prstGeom prst="rect">
+                      <a:avLst/>
+                    </a:prstGeom>
+                  </pic:spPr>
+                </pic:pic>
+              </a:graphicData>
+            </a:graphic>
+          </wp:inline>
+        </w:drawing>
+      </w:r>
+    </w:p>
+    <w:p>
+      <w:pPr>
+        <w:spacing w:after="0" w:line="360" w:lineRule="auto"/>
+        <w:rPr>
+          <w:rFonts w:ascii="Arial" w:hAnsi="Arial" w:cs="Arial"/>
+          <w:sz w:val="24"/>
+          <w:szCs w:val="24"/>
+        </w:rPr>
+      </w:pPr>
+      <w:r>
+        <w:rPr>
+          <w:rFonts w:ascii="Arial" w:hAnsi="Arial" w:cs="Arial"/>
+          <w:noProof/>
           <w:sz w:val="24"/>
           <w:szCs w:val="24"/>
         </w:rPr>
@@ -1088,7 +1640,7 @@
                     <pic:cNvPicPr/>
                   </pic:nvPicPr>
                   <pic:blipFill>
-                    <a:blip r:embed="rId17"/>
+                    <a:blip r:embed="rId18"/>
                     <a:stretch>
                       <a:fillRect/>
                     </a:stretch>
@@ -1121,53 +1673,240 @@
     </w:p>
     <w:p>
       <w:pPr>
-        <w:spacing w:after="0" w:line="360" w:lineRule="auto"/>
-        <w:rPr>
-          <w:rFonts w:ascii="Arial" w:hAnsi="Arial" w:cs="Arial"/>
-          <w:b/>
-          <w:bCs/>
-          <w:sz w:val="24"/>
-          <w:szCs w:val="24"/>
-        </w:rPr>
-      </w:pPr>
-      <w:r>
-        <w:rPr>
-          <w:rFonts w:ascii="Arial" w:hAnsi="Arial" w:cs="Arial"/>
-          <w:sz w:val="24"/>
-          <w:szCs w:val="24"/>
-        </w:rPr>
-        <w:t xml:space="preserve">Comandos com usuário de </w:t>
-      </w:r>
-      <w:r>
-        <w:rPr>
-          <w:rFonts w:ascii="Arial" w:hAnsi="Arial" w:cs="Arial"/>
-          <w:b/>
-          <w:bCs/>
-          <w:sz w:val="24"/>
-          <w:szCs w:val="24"/>
-        </w:rPr>
-        <w:t>“usr_</w:t>
-      </w:r>
-      <w:r>
-        <w:rPr>
-          <w:rFonts w:ascii="Arial" w:hAnsi="Arial" w:cs="Arial"/>
-          <w:b/>
-          <w:bCs/>
-          <w:sz w:val="24"/>
-          <w:szCs w:val="24"/>
-        </w:rPr>
-        <w:t>atendente_geral</w:t>
-      </w:r>
-      <w:r>
-        <w:rPr>
-          <w:rFonts w:ascii="Arial" w:hAnsi="Arial" w:cs="Arial"/>
-          <w:b/>
-          <w:bCs/>
-          <w:sz w:val="24"/>
-          <w:szCs w:val="24"/>
-        </w:rPr>
-        <w:t>_1”</w:t>
-      </w:r>
+        <w:pStyle w:val="PargrafodaLista"/>
+        <w:numPr>
+          <w:ilvl w:val="0"/>
+          <w:numId w:val="4"/>
+        </w:numPr>
+        <w:spacing w:after="0" w:line="360" w:lineRule="auto"/>
+        <w:rPr>
+          <w:rFonts w:ascii="Arial" w:hAnsi="Arial" w:cs="Arial"/>
+          <w:b/>
+          <w:bCs/>
+          <w:sz w:val="24"/>
+          <w:szCs w:val="24"/>
+        </w:rPr>
+      </w:pPr>
+      <w:r>
+        <w:rPr>
+          <w:rFonts w:ascii="Arial" w:hAnsi="Arial" w:cs="Arial"/>
+          <w:sz w:val="24"/>
+          <w:szCs w:val="24"/>
+        </w:rPr>
+        <w:t>Comandos com usuário</w:t>
+      </w:r>
+      <w:r>
+        <w:rPr>
+          <w:rFonts w:ascii="Arial" w:hAnsi="Arial" w:cs="Arial"/>
+          <w:sz w:val="24"/>
+          <w:szCs w:val="24"/>
+        </w:rPr>
+        <w:t xml:space="preserve">: </w:t>
+      </w:r>
+      <w:r>
+        <w:rPr>
+          <w:rFonts w:ascii="Arial" w:hAnsi="Arial" w:cs="Arial"/>
+          <w:b/>
+          <w:bCs/>
+          <w:sz w:val="24"/>
+          <w:szCs w:val="24"/>
+        </w:rPr>
+        <w:t>usr_atendente_geral_1</w:t>
+      </w:r>
+    </w:p>
+    <w:p>
+      <w:pPr>
+        <w:pStyle w:val="PargrafodaLista"/>
+        <w:spacing w:after="0" w:line="360" w:lineRule="auto"/>
+        <w:rPr>
+          <w:rFonts w:ascii="Arial" w:hAnsi="Arial" w:cs="Arial"/>
+          <w:sz w:val="24"/>
+          <w:szCs w:val="24"/>
+        </w:rPr>
+      </w:pPr>
+    </w:p>
+    <w:p>
+      <w:pPr>
+        <w:pStyle w:val="PargrafodaLista"/>
+        <w:spacing w:after="0" w:line="360" w:lineRule="auto"/>
+        <w:jc w:val="both"/>
+        <w:rPr>
+          <w:rFonts w:ascii="Arial" w:hAnsi="Arial" w:cs="Arial"/>
+          <w:sz w:val="24"/>
+          <w:szCs w:val="24"/>
+        </w:rPr>
+      </w:pPr>
+      <w:r>
+        <w:rPr>
+          <w:rFonts w:ascii="Arial" w:hAnsi="Arial" w:cs="Arial"/>
+          <w:sz w:val="24"/>
+          <w:szCs w:val="24"/>
+        </w:rPr>
+        <w:t xml:space="preserve">Foram </w:t>
+      </w:r>
+      <w:r>
+        <w:rPr>
+          <w:rFonts w:ascii="Arial" w:hAnsi="Arial" w:cs="Arial"/>
+          <w:sz w:val="24"/>
+          <w:szCs w:val="24"/>
+        </w:rPr>
+        <w:t xml:space="preserve">realizados comandos </w:t>
+      </w:r>
+      <w:r>
+        <w:rPr>
+          <w:rFonts w:ascii="Arial" w:hAnsi="Arial" w:cs="Arial"/>
+          <w:b/>
+          <w:bCs/>
+          <w:sz w:val="24"/>
+          <w:szCs w:val="24"/>
+        </w:rPr>
+        <w:t>SELECT</w:t>
+      </w:r>
+      <w:r>
+        <w:rPr>
+          <w:rFonts w:ascii="Arial" w:hAnsi="Arial" w:cs="Arial"/>
+          <w:sz w:val="24"/>
+          <w:szCs w:val="24"/>
+        </w:rPr>
+        <w:t xml:space="preserve">, </w:t>
+      </w:r>
+      <w:r>
+        <w:rPr>
+          <w:rFonts w:ascii="Arial" w:hAnsi="Arial" w:cs="Arial"/>
+          <w:b/>
+          <w:bCs/>
+          <w:sz w:val="24"/>
+          <w:szCs w:val="24"/>
+        </w:rPr>
+        <w:t>INSERT</w:t>
+      </w:r>
+      <w:r>
+        <w:rPr>
+          <w:rFonts w:ascii="Arial" w:hAnsi="Arial" w:cs="Arial"/>
+          <w:sz w:val="24"/>
+          <w:szCs w:val="24"/>
+        </w:rPr>
+        <w:t xml:space="preserve"> e </w:t>
+      </w:r>
+      <w:r>
+        <w:rPr>
+          <w:rFonts w:ascii="Arial" w:hAnsi="Arial" w:cs="Arial"/>
+          <w:b/>
+          <w:bCs/>
+          <w:sz w:val="24"/>
+          <w:szCs w:val="24"/>
+        </w:rPr>
+        <w:t>UPDATE</w:t>
+      </w:r>
+      <w:r>
+        <w:rPr>
+          <w:rFonts w:ascii="Arial" w:hAnsi="Arial" w:cs="Arial"/>
+          <w:sz w:val="24"/>
+          <w:szCs w:val="24"/>
+        </w:rPr>
+        <w:t xml:space="preserve"> na tabela de </w:t>
+      </w:r>
+      <w:proofErr w:type="spellStart"/>
+      <w:r>
+        <w:rPr>
+          <w:rFonts w:ascii="Arial" w:hAnsi="Arial" w:cs="Arial"/>
+          <w:b/>
+          <w:bCs/>
+          <w:sz w:val="24"/>
+          <w:szCs w:val="24"/>
+        </w:rPr>
+        <w:t>hospedagem_servico</w:t>
+      </w:r>
+      <w:proofErr w:type="spellEnd"/>
+      <w:r>
+        <w:rPr>
+          <w:rFonts w:ascii="Arial" w:hAnsi="Arial" w:cs="Arial"/>
+          <w:sz w:val="24"/>
+          <w:szCs w:val="24"/>
+        </w:rPr>
+        <w:t xml:space="preserve"> com sucesso. Também houve sucesso ao realizar comando de </w:t>
+      </w:r>
+      <w:r>
+        <w:rPr>
+          <w:rFonts w:ascii="Arial" w:hAnsi="Arial" w:cs="Arial"/>
+          <w:b/>
+          <w:bCs/>
+          <w:sz w:val="24"/>
+          <w:szCs w:val="24"/>
+        </w:rPr>
+        <w:t>SELECT</w:t>
+      </w:r>
+      <w:r>
+        <w:rPr>
+          <w:rFonts w:ascii="Arial" w:hAnsi="Arial" w:cs="Arial"/>
+          <w:sz w:val="24"/>
+          <w:szCs w:val="24"/>
+        </w:rPr>
+        <w:t xml:space="preserve"> na </w:t>
+      </w:r>
+      <w:proofErr w:type="spellStart"/>
+      <w:r>
+        <w:rPr>
+          <w:rFonts w:ascii="Arial" w:hAnsi="Arial" w:cs="Arial"/>
+          <w:b/>
+          <w:bCs/>
+          <w:sz w:val="24"/>
+          <w:szCs w:val="24"/>
+        </w:rPr>
+        <w:t>view</w:t>
+      </w:r>
+      <w:proofErr w:type="spellEnd"/>
+      <w:r>
+        <w:rPr>
+          <w:rFonts w:ascii="Arial" w:hAnsi="Arial" w:cs="Arial"/>
+          <w:sz w:val="24"/>
+          <w:szCs w:val="24"/>
+        </w:rPr>
+        <w:t xml:space="preserve"> com os dados de cliente/hospedagem.</w:t>
+      </w:r>
+      <w:r>
+        <w:rPr>
+          <w:rFonts w:ascii="Arial" w:hAnsi="Arial" w:cs="Arial"/>
+          <w:sz w:val="24"/>
+          <w:szCs w:val="24"/>
+        </w:rPr>
+        <w:t xml:space="preserve"> </w:t>
+      </w:r>
+      <w:r>
+        <w:rPr>
+          <w:rFonts w:ascii="Arial" w:hAnsi="Arial" w:cs="Arial"/>
+          <w:sz w:val="24"/>
+          <w:szCs w:val="24"/>
+        </w:rPr>
+        <w:t xml:space="preserve">Além disso, foram executados </w:t>
+      </w:r>
+      <w:r>
+        <w:rPr>
+          <w:rFonts w:ascii="Arial" w:hAnsi="Arial" w:cs="Arial"/>
+          <w:sz w:val="24"/>
+          <w:szCs w:val="24"/>
+        </w:rPr>
+        <w:t xml:space="preserve">alguns </w:t>
+      </w:r>
+      <w:r>
+        <w:rPr>
+          <w:rFonts w:ascii="Arial" w:hAnsi="Arial" w:cs="Arial"/>
+          <w:sz w:val="24"/>
+          <w:szCs w:val="24"/>
+        </w:rPr>
+        <w:t>comandos em outras tabelas aleatórias sem sucesso pela falta de permissão do usuário.</w:t>
+      </w:r>
+    </w:p>
+    <w:p>
+      <w:pPr>
+        <w:pStyle w:val="PargrafodaLista"/>
+        <w:spacing w:after="0" w:line="360" w:lineRule="auto"/>
+        <w:rPr>
+          <w:rFonts w:ascii="Arial" w:hAnsi="Arial" w:cs="Arial"/>
+          <w:sz w:val="24"/>
+          <w:szCs w:val="24"/>
+        </w:rPr>
+      </w:pPr>
     </w:p>
     <w:p>
       <w:pPr>
@@ -1185,10 +1924,10 @@
           <w:szCs w:val="24"/>
         </w:rPr>
         <w:drawing>
-          <wp:inline distT="0" distB="0" distL="0" distR="0" wp14:anchorId="480C567E" wp14:editId="6C3B0FCB">
-            <wp:extent cx="6120130" cy="2345690"/>
-            <wp:effectExtent l="0" t="0" r="0" b="0"/>
-            <wp:docPr id="1920864031" name="Imagem 1"/>
+          <wp:inline distT="0" distB="0" distL="0" distR="0" wp14:anchorId="49AA2745" wp14:editId="0CC7A538">
+            <wp:extent cx="6120130" cy="2583180"/>
+            <wp:effectExtent l="0" t="0" r="0" b="7620"/>
+            <wp:docPr id="147146026" name="Imagem 1"/>
             <wp:cNvGraphicFramePr>
               <a:graphicFrameLocks xmlns:a="http://schemas.openxmlformats.org/drawingml/2006/main" noChangeAspect="1"/>
             </wp:cNvGraphicFramePr>
@@ -1196,59 +1935,7 @@
               <a:graphicData uri="http://schemas.openxmlformats.org/drawingml/2006/picture">
                 <pic:pic xmlns:pic="http://schemas.openxmlformats.org/drawingml/2006/picture">
                   <pic:nvPicPr>
-                    <pic:cNvPr id="1920864031" name=""/>
-                    <pic:cNvPicPr/>
-                  </pic:nvPicPr>
-                  <pic:blipFill>
-                    <a:blip r:embed="rId18"/>
-                    <a:stretch>
-                      <a:fillRect/>
-                    </a:stretch>
-                  </pic:blipFill>
-                  <pic:spPr>
-                    <a:xfrm>
-                      <a:off x="0" y="0"/>
-                      <a:ext cx="6120130" cy="2345690"/>
-                    </a:xfrm>
-                    <a:prstGeom prst="rect">
-                      <a:avLst/>
-                    </a:prstGeom>
-                  </pic:spPr>
-                </pic:pic>
-              </a:graphicData>
-            </a:graphic>
-          </wp:inline>
-        </w:drawing>
-      </w:r>
-    </w:p>
-    <w:p>
-      <w:pPr>
-        <w:spacing w:after="0" w:line="360" w:lineRule="auto"/>
-        <w:rPr>
-          <w:rFonts w:ascii="Arial" w:hAnsi="Arial" w:cs="Arial"/>
-          <w:sz w:val="24"/>
-          <w:szCs w:val="24"/>
-        </w:rPr>
-      </w:pPr>
-      <w:r>
-        <w:rPr>
-          <w:rFonts w:ascii="Arial" w:hAnsi="Arial" w:cs="Arial"/>
-          <w:sz w:val="24"/>
-          <w:szCs w:val="24"/>
-        </w:rPr>
-        <w:drawing>
-          <wp:inline distT="0" distB="0" distL="0" distR="0" wp14:anchorId="3D4CE4CE" wp14:editId="238FA7EC">
-            <wp:extent cx="6120130" cy="2698115"/>
-            <wp:effectExtent l="0" t="0" r="0" b="6985"/>
-            <wp:docPr id="1741422870" name="Imagem 1"/>
-            <wp:cNvGraphicFramePr>
-              <a:graphicFrameLocks xmlns:a="http://schemas.openxmlformats.org/drawingml/2006/main" noChangeAspect="1"/>
-            </wp:cNvGraphicFramePr>
-            <a:graphic xmlns:a="http://schemas.openxmlformats.org/drawingml/2006/main">
-              <a:graphicData uri="http://schemas.openxmlformats.org/drawingml/2006/picture">
-                <pic:pic xmlns:pic="http://schemas.openxmlformats.org/drawingml/2006/picture">
-                  <pic:nvPicPr>
-                    <pic:cNvPr id="1741422870" name=""/>
+                    <pic:cNvPr id="147146026" name=""/>
                     <pic:cNvPicPr/>
                   </pic:nvPicPr>
                   <pic:blipFill>
@@ -1260,7 +1947,7 @@
                   <pic:spPr>
                     <a:xfrm>
                       <a:off x="0" y="0"/>
-                      <a:ext cx="6120130" cy="2698115"/>
+                      <a:ext cx="6120130" cy="2583180"/>
                     </a:xfrm>
                     <a:prstGeom prst="rect">
                       <a:avLst/>
@@ -1290,10 +1977,10 @@
         </w:rPr>
         <w:lastRenderedPageBreak/>
         <w:drawing>
-          <wp:inline distT="0" distB="0" distL="0" distR="0" wp14:anchorId="30931756" wp14:editId="6D212340">
-            <wp:extent cx="6120130" cy="2883535"/>
+          <wp:inline distT="0" distB="0" distL="0" distR="0" wp14:anchorId="2DA5E6D5" wp14:editId="2FAC8AA5">
+            <wp:extent cx="6120130" cy="3088640"/>
             <wp:effectExtent l="0" t="0" r="0" b="0"/>
-            <wp:docPr id="1753566270" name="Imagem 1"/>
+            <wp:docPr id="515510066" name="Imagem 1"/>
             <wp:cNvGraphicFramePr>
               <a:graphicFrameLocks xmlns:a="http://schemas.openxmlformats.org/drawingml/2006/main" noChangeAspect="1"/>
             </wp:cNvGraphicFramePr>
@@ -1301,7 +1988,7 @@
               <a:graphicData uri="http://schemas.openxmlformats.org/drawingml/2006/picture">
                 <pic:pic xmlns:pic="http://schemas.openxmlformats.org/drawingml/2006/picture">
                   <pic:nvPicPr>
-                    <pic:cNvPr id="1753566270" name=""/>
+                    <pic:cNvPr id="515510066" name=""/>
                     <pic:cNvPicPr/>
                   </pic:nvPicPr>
                   <pic:blipFill>
@@ -1313,7 +2000,7 @@
                   <pic:spPr>
                     <a:xfrm>
                       <a:off x="0" y="0"/>
-                      <a:ext cx="6120130" cy="2883535"/>
+                      <a:ext cx="6120130" cy="3088640"/>
                     </a:xfrm>
                     <a:prstGeom prst="rect">
                       <a:avLst/>
@@ -1326,6 +2013,58 @@
         </w:drawing>
       </w:r>
     </w:p>
+    <w:p>
+      <w:pPr>
+        <w:spacing w:after="0" w:line="360" w:lineRule="auto"/>
+        <w:rPr>
+          <w:rFonts w:ascii="Arial" w:hAnsi="Arial" w:cs="Arial"/>
+          <w:sz w:val="24"/>
+          <w:szCs w:val="24"/>
+        </w:rPr>
+      </w:pPr>
+      <w:r>
+        <w:rPr>
+          <w:rFonts w:ascii="Arial" w:hAnsi="Arial" w:cs="Arial"/>
+          <w:sz w:val="24"/>
+          <w:szCs w:val="24"/>
+        </w:rPr>
+        <w:drawing>
+          <wp:inline distT="0" distB="0" distL="0" distR="0" wp14:anchorId="66750192" wp14:editId="2CC51693">
+            <wp:extent cx="6120130" cy="3119755"/>
+            <wp:effectExtent l="0" t="0" r="0" b="4445"/>
+            <wp:docPr id="1200081362" name="Imagem 1"/>
+            <wp:cNvGraphicFramePr>
+              <a:graphicFrameLocks xmlns:a="http://schemas.openxmlformats.org/drawingml/2006/main" noChangeAspect="1"/>
+            </wp:cNvGraphicFramePr>
+            <a:graphic xmlns:a="http://schemas.openxmlformats.org/drawingml/2006/main">
+              <a:graphicData uri="http://schemas.openxmlformats.org/drawingml/2006/picture">
+                <pic:pic xmlns:pic="http://schemas.openxmlformats.org/drawingml/2006/picture">
+                  <pic:nvPicPr>
+                    <pic:cNvPr id="1200081362" name=""/>
+                    <pic:cNvPicPr/>
+                  </pic:nvPicPr>
+                  <pic:blipFill>
+                    <a:blip r:embed="rId21"/>
+                    <a:stretch>
+                      <a:fillRect/>
+                    </a:stretch>
+                  </pic:blipFill>
+                  <pic:spPr>
+                    <a:xfrm>
+                      <a:off x="0" y="0"/>
+                      <a:ext cx="6120130" cy="3119755"/>
+                    </a:xfrm>
+                    <a:prstGeom prst="rect">
+                      <a:avLst/>
+                    </a:prstGeom>
+                  </pic:spPr>
+                </pic:pic>
+              </a:graphicData>
+            </a:graphic>
+          </wp:inline>
+        </w:drawing>
+      </w:r>
+    </w:p>
     <w:sectPr>
       <w:pgSz w:w="11906" w:h="16838"/>
       <w:pgMar w:top="1134" w:right="1134" w:bottom="1134" w:left="1134" w:header="709" w:footer="709" w:gutter="0"/>
@@ -1334,6 +2073,429 @@
     </w:sectPr>
   </w:body>
 </w:document>
+</file>
+
+<file path=word/numbering.xml><?xml version="1.0" encoding="utf-8"?>
+<w:numbering xmlns:wpc="http://schemas.microsoft.com/office/word/2010/wordprocessingCanvas" xmlns:cx="http://schemas.microsoft.com/office/drawing/2014/chartex" xmlns:cx1="http://schemas.microsoft.com/office/drawing/2015/9/8/chartex" xmlns:cx2="http://schemas.microsoft.com/office/drawing/2015/10/21/chartex" xmlns:cx3="http://schemas.microsoft.com/office/drawing/2016/5/9/chartex" xmlns:cx4="http://schemas.microsoft.com/office/drawing/2016/5/10/chartex" xmlns:cx5="http://schemas.microsoft.com/office/drawing/2016/5/11/chartex" xmlns:cx6="http://schemas.microsoft.com/office/drawing/2016/5/12/chartex" xmlns:cx7="http://schemas.microsoft.com/office/drawing/2016/5/13/chartex" xmlns:cx8="http://schemas.microsoft.com/office/drawing/2016/5/14/chartex" xmlns:mc="http://schemas.openxmlformats.org/markup-compatibility/2006" xmlns:aink="http://schemas.microsoft.com/office/drawing/2016/ink" xmlns:am3d="http://schemas.microsoft.com/office/drawing/2017/model3d" xmlns:o="urn:schemas-microsoft-com:office:office" xmlns:oel="http://schemas.microsoft.com/office/2019/extlst" xmlns:r="http://schemas.openxmlformats.org/officeDocument/2006/relationships" xmlns:m="http://schemas.openxmlformats.org/officeDocument/2006/math" xmlns:v="urn:schemas-microsoft-com:vml" xmlns:wp14="http://schemas.microsoft.com/office/word/2010/wordprocessingDrawing" xmlns:wp="http://schemas.openxmlformats.org/drawingml/2006/wordprocessingDrawing" xmlns:w10="urn:schemas-microsoft-com:office:word" xmlns:w="http://schemas.openxmlformats.org/wordprocessingml/2006/main" xmlns:w14="http://schemas.microsoft.com/office/word/2010/wordml" xmlns:w15="http://schemas.microsoft.com/office/word/2012/wordml" xmlns:w16cex="http://schemas.microsoft.com/office/word/2018/wordml/cex" xmlns:w16cid="http://schemas.microsoft.com/office/word/2016/wordml/cid" xmlns:w16="http://schemas.microsoft.com/office/word/2018/wordml" xmlns:w16du="http://schemas.microsoft.com/office/word/2023/wordml/word16du" xmlns:w16sdtdh="http://schemas.microsoft.com/office/word/2020/wordml/sdtdatahash" xmlns:w16se="http://schemas.microsoft.com/office/word/2015/wordml/symex" xmlns:wpg="http://schemas.microsoft.com/office/word/2010/wordprocessingGroup" xmlns:wpi="http://schemas.microsoft.com/office/word/2010/wordprocessingInk" xmlns:wne="http://schemas.microsoft.com/office/word/2006/wordml" xmlns:wps="http://schemas.microsoft.com/office/word/2010/wordprocessingShape" mc:Ignorable="w14 w15 w16se w16cid w16 w16cex w16sdtdh wp14">
+  <w:abstractNum w:abstractNumId="0" w15:restartNumberingAfterBreak="0">
+    <w:nsid w:val="01651D10"/>
+    <w:multiLevelType w:val="multilevel"/>
+    <w:tmpl w:val="2B2A7450"/>
+    <w:lvl w:ilvl="0">
+      <w:start w:val="4"/>
+      <w:numFmt w:val="decimal"/>
+      <w:lvlText w:val="%1."/>
+      <w:lvlJc w:val="left"/>
+      <w:pPr>
+        <w:ind w:left="390" w:hanging="390"/>
+      </w:pPr>
+      <w:rPr>
+        <w:rFonts w:hint="default"/>
+      </w:rPr>
+    </w:lvl>
+    <w:lvl w:ilvl="1">
+      <w:start w:val="1"/>
+      <w:numFmt w:val="decimal"/>
+      <w:lvlText w:val="%1.%2."/>
+      <w:lvlJc w:val="left"/>
+      <w:pPr>
+        <w:ind w:left="720" w:hanging="720"/>
+      </w:pPr>
+      <w:rPr>
+        <w:rFonts w:hint="default"/>
+      </w:rPr>
+    </w:lvl>
+    <w:lvl w:ilvl="2">
+      <w:start w:val="1"/>
+      <w:numFmt w:val="decimal"/>
+      <w:lvlText w:val="%1.%2.%3."/>
+      <w:lvlJc w:val="left"/>
+      <w:pPr>
+        <w:ind w:left="720" w:hanging="720"/>
+      </w:pPr>
+      <w:rPr>
+        <w:rFonts w:hint="default"/>
+      </w:rPr>
+    </w:lvl>
+    <w:lvl w:ilvl="3">
+      <w:start w:val="1"/>
+      <w:numFmt w:val="decimal"/>
+      <w:lvlText w:val="%1.%2.%3.%4."/>
+      <w:lvlJc w:val="left"/>
+      <w:pPr>
+        <w:ind w:left="1080" w:hanging="1080"/>
+      </w:pPr>
+      <w:rPr>
+        <w:rFonts w:hint="default"/>
+      </w:rPr>
+    </w:lvl>
+    <w:lvl w:ilvl="4">
+      <w:start w:val="1"/>
+      <w:numFmt w:val="decimal"/>
+      <w:lvlText w:val="%1.%2.%3.%4.%5."/>
+      <w:lvlJc w:val="left"/>
+      <w:pPr>
+        <w:ind w:left="1080" w:hanging="1080"/>
+      </w:pPr>
+      <w:rPr>
+        <w:rFonts w:hint="default"/>
+      </w:rPr>
+    </w:lvl>
+    <w:lvl w:ilvl="5">
+      <w:start w:val="1"/>
+      <w:numFmt w:val="decimal"/>
+      <w:lvlText w:val="%1.%2.%3.%4.%5.%6."/>
+      <w:lvlJc w:val="left"/>
+      <w:pPr>
+        <w:ind w:left="1440" w:hanging="1440"/>
+      </w:pPr>
+      <w:rPr>
+        <w:rFonts w:hint="default"/>
+      </w:rPr>
+    </w:lvl>
+    <w:lvl w:ilvl="6">
+      <w:start w:val="1"/>
+      <w:numFmt w:val="decimal"/>
+      <w:lvlText w:val="%1.%2.%3.%4.%5.%6.%7."/>
+      <w:lvlJc w:val="left"/>
+      <w:pPr>
+        <w:ind w:left="1440" w:hanging="1440"/>
+      </w:pPr>
+      <w:rPr>
+        <w:rFonts w:hint="default"/>
+      </w:rPr>
+    </w:lvl>
+    <w:lvl w:ilvl="7">
+      <w:start w:val="1"/>
+      <w:numFmt w:val="decimal"/>
+      <w:lvlText w:val="%1.%2.%3.%4.%5.%6.%7.%8."/>
+      <w:lvlJc w:val="left"/>
+      <w:pPr>
+        <w:ind w:left="1800" w:hanging="1800"/>
+      </w:pPr>
+      <w:rPr>
+        <w:rFonts w:hint="default"/>
+      </w:rPr>
+    </w:lvl>
+    <w:lvl w:ilvl="8">
+      <w:start w:val="1"/>
+      <w:numFmt w:val="decimal"/>
+      <w:lvlText w:val="%1.%2.%3.%4.%5.%6.%7.%8.%9."/>
+      <w:lvlJc w:val="left"/>
+      <w:pPr>
+        <w:ind w:left="2160" w:hanging="2160"/>
+      </w:pPr>
+      <w:rPr>
+        <w:rFonts w:hint="default"/>
+      </w:rPr>
+    </w:lvl>
+  </w:abstractNum>
+  <w:abstractNum w:abstractNumId="1" w15:restartNumberingAfterBreak="0">
+    <w:nsid w:val="1E3B73F2"/>
+    <w:multiLevelType w:val="hybridMultilevel"/>
+    <w:tmpl w:val="AE3815AA"/>
+    <w:lvl w:ilvl="0" w:tplc="04160011">
+      <w:start w:val="1"/>
+      <w:numFmt w:val="decimal"/>
+      <w:lvlText w:val="%1)"/>
+      <w:lvlJc w:val="left"/>
+      <w:pPr>
+        <w:ind w:left="720" w:hanging="360"/>
+      </w:pPr>
+      <w:rPr>
+        <w:rFonts w:hint="default"/>
+        <w:b w:val="0"/>
+        <w:bCs w:val="0"/>
+      </w:rPr>
+    </w:lvl>
+    <w:lvl w:ilvl="1" w:tplc="04160019" w:tentative="1">
+      <w:start w:val="1"/>
+      <w:numFmt w:val="lowerLetter"/>
+      <w:lvlText w:val="%2."/>
+      <w:lvlJc w:val="left"/>
+      <w:pPr>
+        <w:ind w:left="1440" w:hanging="360"/>
+      </w:pPr>
+    </w:lvl>
+    <w:lvl w:ilvl="2" w:tplc="0416001B" w:tentative="1">
+      <w:start w:val="1"/>
+      <w:numFmt w:val="lowerRoman"/>
+      <w:lvlText w:val="%3."/>
+      <w:lvlJc w:val="right"/>
+      <w:pPr>
+        <w:ind w:left="2160" w:hanging="180"/>
+      </w:pPr>
+    </w:lvl>
+    <w:lvl w:ilvl="3" w:tplc="0416000F" w:tentative="1">
+      <w:start w:val="1"/>
+      <w:numFmt w:val="decimal"/>
+      <w:lvlText w:val="%4."/>
+      <w:lvlJc w:val="left"/>
+      <w:pPr>
+        <w:ind w:left="2880" w:hanging="360"/>
+      </w:pPr>
+    </w:lvl>
+    <w:lvl w:ilvl="4" w:tplc="04160019" w:tentative="1">
+      <w:start w:val="1"/>
+      <w:numFmt w:val="lowerLetter"/>
+      <w:lvlText w:val="%5."/>
+      <w:lvlJc w:val="left"/>
+      <w:pPr>
+        <w:ind w:left="3600" w:hanging="360"/>
+      </w:pPr>
+    </w:lvl>
+    <w:lvl w:ilvl="5" w:tplc="0416001B" w:tentative="1">
+      <w:start w:val="1"/>
+      <w:numFmt w:val="lowerRoman"/>
+      <w:lvlText w:val="%6."/>
+      <w:lvlJc w:val="right"/>
+      <w:pPr>
+        <w:ind w:left="4320" w:hanging="180"/>
+      </w:pPr>
+    </w:lvl>
+    <w:lvl w:ilvl="6" w:tplc="0416000F" w:tentative="1">
+      <w:start w:val="1"/>
+      <w:numFmt w:val="decimal"/>
+      <w:lvlText w:val="%7."/>
+      <w:lvlJc w:val="left"/>
+      <w:pPr>
+        <w:ind w:left="5040" w:hanging="360"/>
+      </w:pPr>
+    </w:lvl>
+    <w:lvl w:ilvl="7" w:tplc="04160019" w:tentative="1">
+      <w:start w:val="1"/>
+      <w:numFmt w:val="lowerLetter"/>
+      <w:lvlText w:val="%8."/>
+      <w:lvlJc w:val="left"/>
+      <w:pPr>
+        <w:ind w:left="5760" w:hanging="360"/>
+      </w:pPr>
+    </w:lvl>
+    <w:lvl w:ilvl="8" w:tplc="0416001B" w:tentative="1">
+      <w:start w:val="1"/>
+      <w:numFmt w:val="lowerRoman"/>
+      <w:lvlText w:val="%9."/>
+      <w:lvlJc w:val="right"/>
+      <w:pPr>
+        <w:ind w:left="6480" w:hanging="180"/>
+      </w:pPr>
+    </w:lvl>
+  </w:abstractNum>
+  <w:abstractNum w:abstractNumId="2" w15:restartNumberingAfterBreak="0">
+    <w:nsid w:val="25CE146C"/>
+    <w:multiLevelType w:val="hybridMultilevel"/>
+    <w:tmpl w:val="116A6694"/>
+    <w:lvl w:ilvl="0" w:tplc="0416000F">
+      <w:start w:val="1"/>
+      <w:numFmt w:val="decimal"/>
+      <w:lvlText w:val="%1."/>
+      <w:lvlJc w:val="left"/>
+      <w:pPr>
+        <w:ind w:left="720" w:hanging="360"/>
+      </w:pPr>
+      <w:rPr>
+        <w:rFonts w:hint="default"/>
+      </w:rPr>
+    </w:lvl>
+    <w:lvl w:ilvl="1" w:tplc="04160019" w:tentative="1">
+      <w:start w:val="1"/>
+      <w:numFmt w:val="lowerLetter"/>
+      <w:lvlText w:val="%2."/>
+      <w:lvlJc w:val="left"/>
+      <w:pPr>
+        <w:ind w:left="1440" w:hanging="360"/>
+      </w:pPr>
+    </w:lvl>
+    <w:lvl w:ilvl="2" w:tplc="0416001B" w:tentative="1">
+      <w:start w:val="1"/>
+      <w:numFmt w:val="lowerRoman"/>
+      <w:lvlText w:val="%3."/>
+      <w:lvlJc w:val="right"/>
+      <w:pPr>
+        <w:ind w:left="2160" w:hanging="180"/>
+      </w:pPr>
+    </w:lvl>
+    <w:lvl w:ilvl="3" w:tplc="0416000F" w:tentative="1">
+      <w:start w:val="1"/>
+      <w:numFmt w:val="decimal"/>
+      <w:lvlText w:val="%4."/>
+      <w:lvlJc w:val="left"/>
+      <w:pPr>
+        <w:ind w:left="2880" w:hanging="360"/>
+      </w:pPr>
+    </w:lvl>
+    <w:lvl w:ilvl="4" w:tplc="04160019" w:tentative="1">
+      <w:start w:val="1"/>
+      <w:numFmt w:val="lowerLetter"/>
+      <w:lvlText w:val="%5."/>
+      <w:lvlJc w:val="left"/>
+      <w:pPr>
+        <w:ind w:left="3600" w:hanging="360"/>
+      </w:pPr>
+    </w:lvl>
+    <w:lvl w:ilvl="5" w:tplc="0416001B" w:tentative="1">
+      <w:start w:val="1"/>
+      <w:numFmt w:val="lowerRoman"/>
+      <w:lvlText w:val="%6."/>
+      <w:lvlJc w:val="right"/>
+      <w:pPr>
+        <w:ind w:left="4320" w:hanging="180"/>
+      </w:pPr>
+    </w:lvl>
+    <w:lvl w:ilvl="6" w:tplc="0416000F" w:tentative="1">
+      <w:start w:val="1"/>
+      <w:numFmt w:val="decimal"/>
+      <w:lvlText w:val="%7."/>
+      <w:lvlJc w:val="left"/>
+      <w:pPr>
+        <w:ind w:left="5040" w:hanging="360"/>
+      </w:pPr>
+    </w:lvl>
+    <w:lvl w:ilvl="7" w:tplc="04160019" w:tentative="1">
+      <w:start w:val="1"/>
+      <w:numFmt w:val="lowerLetter"/>
+      <w:lvlText w:val="%8."/>
+      <w:lvlJc w:val="left"/>
+      <w:pPr>
+        <w:ind w:left="5760" w:hanging="360"/>
+      </w:pPr>
+    </w:lvl>
+    <w:lvl w:ilvl="8" w:tplc="0416001B" w:tentative="1">
+      <w:start w:val="1"/>
+      <w:numFmt w:val="lowerRoman"/>
+      <w:lvlText w:val="%9."/>
+      <w:lvlJc w:val="right"/>
+      <w:pPr>
+        <w:ind w:left="6480" w:hanging="180"/>
+      </w:pPr>
+    </w:lvl>
+  </w:abstractNum>
+  <w:abstractNum w:abstractNumId="3" w15:restartNumberingAfterBreak="0">
+    <w:nsid w:val="6FE449D5"/>
+    <w:multiLevelType w:val="multilevel"/>
+    <w:tmpl w:val="7EB8D06A"/>
+    <w:lvl w:ilvl="0">
+      <w:start w:val="4"/>
+      <w:numFmt w:val="decimal"/>
+      <w:lvlText w:val="%1"/>
+      <w:lvlJc w:val="left"/>
+      <w:pPr>
+        <w:ind w:left="360" w:hanging="360"/>
+      </w:pPr>
+      <w:rPr>
+        <w:rFonts w:hint="default"/>
+      </w:rPr>
+    </w:lvl>
+    <w:lvl w:ilvl="1">
+      <w:start w:val="1"/>
+      <w:numFmt w:val="decimal"/>
+      <w:lvlText w:val="%1.%2"/>
+      <w:lvlJc w:val="left"/>
+      <w:pPr>
+        <w:ind w:left="720" w:hanging="360"/>
+      </w:pPr>
+      <w:rPr>
+        <w:rFonts w:hint="default"/>
+      </w:rPr>
+    </w:lvl>
+    <w:lvl w:ilvl="2">
+      <w:start w:val="1"/>
+      <w:numFmt w:val="decimal"/>
+      <w:lvlText w:val="%1.%2.%3"/>
+      <w:lvlJc w:val="left"/>
+      <w:pPr>
+        <w:ind w:left="1440" w:hanging="720"/>
+      </w:pPr>
+      <w:rPr>
+        <w:rFonts w:hint="default"/>
+      </w:rPr>
+    </w:lvl>
+    <w:lvl w:ilvl="3">
+      <w:start w:val="1"/>
+      <w:numFmt w:val="decimal"/>
+      <w:lvlText w:val="%1.%2.%3.%4"/>
+      <w:lvlJc w:val="left"/>
+      <w:pPr>
+        <w:ind w:left="2160" w:hanging="1080"/>
+      </w:pPr>
+      <w:rPr>
+        <w:rFonts w:hint="default"/>
+      </w:rPr>
+    </w:lvl>
+    <w:lvl w:ilvl="4">
+      <w:start w:val="1"/>
+      <w:numFmt w:val="decimal"/>
+      <w:lvlText w:val="%1.%2.%3.%4.%5"/>
+      <w:lvlJc w:val="left"/>
+      <w:pPr>
+        <w:ind w:left="2520" w:hanging="1080"/>
+      </w:pPr>
+      <w:rPr>
+        <w:rFonts w:hint="default"/>
+      </w:rPr>
+    </w:lvl>
+    <w:lvl w:ilvl="5">
+      <w:start w:val="1"/>
+      <w:numFmt w:val="decimal"/>
+      <w:lvlText w:val="%1.%2.%3.%4.%5.%6"/>
+      <w:lvlJc w:val="left"/>
+      <w:pPr>
+        <w:ind w:left="3240" w:hanging="1440"/>
+      </w:pPr>
+      <w:rPr>
+        <w:rFonts w:hint="default"/>
+      </w:rPr>
+    </w:lvl>
+    <w:lvl w:ilvl="6">
+      <w:start w:val="1"/>
+      <w:numFmt w:val="decimal"/>
+      <w:lvlText w:val="%1.%2.%3.%4.%5.%6.%7"/>
+      <w:lvlJc w:val="left"/>
+      <w:pPr>
+        <w:ind w:left="3600" w:hanging="1440"/>
+      </w:pPr>
+      <w:rPr>
+        <w:rFonts w:hint="default"/>
+      </w:rPr>
+    </w:lvl>
+    <w:lvl w:ilvl="7">
+      <w:start w:val="1"/>
+      <w:numFmt w:val="decimal"/>
+      <w:lvlText w:val="%1.%2.%3.%4.%5.%6.%7.%8"/>
+      <w:lvlJc w:val="left"/>
+      <w:pPr>
+        <w:ind w:left="4320" w:hanging="1800"/>
+      </w:pPr>
+      <w:rPr>
+        <w:rFonts w:hint="default"/>
+      </w:rPr>
+    </w:lvl>
+    <w:lvl w:ilvl="8">
+      <w:start w:val="1"/>
+      <w:numFmt w:val="decimal"/>
+      <w:lvlText w:val="%1.%2.%3.%4.%5.%6.%7.%8.%9"/>
+      <w:lvlJc w:val="left"/>
+      <w:pPr>
+        <w:ind w:left="4680" w:hanging="1800"/>
+      </w:pPr>
+      <w:rPr>
+        <w:rFonts w:hint="default"/>
+      </w:rPr>
+    </w:lvl>
+  </w:abstractNum>
+  <w:num w:numId="1" w16cid:durableId="1907569066">
+    <w:abstractNumId w:val="2"/>
+  </w:num>
+  <w:num w:numId="2" w16cid:durableId="2063215878">
+    <w:abstractNumId w:val="3"/>
+  </w:num>
+  <w:num w:numId="3" w16cid:durableId="1154761670">
+    <w:abstractNumId w:val="0"/>
+  </w:num>
+  <w:num w:numId="4" w16cid:durableId="1933320841">
+    <w:abstractNumId w:val="1"/>
+  </w:num>
+</w:numbering>
 </file>
 
 <file path=word/styles.xml><?xml version="1.0" encoding="utf-8"?>
@@ -1765,6 +2927,17 @@
     <w:semiHidden/>
     <w:unhideWhenUsed/>
   </w:style>
+  <w:style w:type="paragraph" w:styleId="PargrafodaLista">
+    <w:name w:val="List Paragraph"/>
+    <w:basedOn w:val="Normal"/>
+    <w:uiPriority w:val="34"/>
+    <w:qFormat/>
+    <w:rsid w:val="000F6A13"/>
+    <w:pPr>
+      <w:ind w:left="720"/>
+      <w:contextualSpacing/>
+    </w:pPr>
+  </w:style>
 </w:styles>
 </file>
 

</xml_diff>

<commit_message>
Adicionado respostas das questoes da avaliacao 2 - parte IV
</commit_message>
<xml_diff>
--- a/avaliacao2/avaliacao2.docx
+++ b/avaliacao2/avaliacao2.docx
@@ -180,18 +180,10 @@
           <w:szCs w:val="24"/>
         </w:rPr>
         <w:drawing>
-          <wp:anchor distT="0" distB="0" distL="114300" distR="114300" simplePos="0" relativeHeight="251658240" behindDoc="0" locked="0" layoutInCell="1" allowOverlap="1" wp14:anchorId="33329FF2" wp14:editId="7C25D0F3">
-            <wp:simplePos x="0" y="0"/>
-            <wp:positionH relativeFrom="column">
-              <wp:posOffset>3810</wp:posOffset>
-            </wp:positionH>
-            <wp:positionV relativeFrom="paragraph">
-              <wp:posOffset>1905</wp:posOffset>
-            </wp:positionV>
-            <wp:extent cx="6120130" cy="5838825"/>
-            <wp:effectExtent l="0" t="0" r="0" b="9525"/>
-            <wp:wrapSquare wrapText="bothSides"/>
-            <wp:docPr id="1646404653" name="Imagem 1"/>
+          <wp:inline distT="0" distB="0" distL="0" distR="0" wp14:anchorId="65CA3018" wp14:editId="4B275EE2">
+            <wp:extent cx="6120130" cy="5770245"/>
+            <wp:effectExtent l="0" t="0" r="0" b="1905"/>
+            <wp:docPr id="2033645003" name="Imagem 1"/>
             <wp:cNvGraphicFramePr>
               <a:graphicFrameLocks xmlns:a="http://schemas.openxmlformats.org/drawingml/2006/main" noChangeAspect="1"/>
             </wp:cNvGraphicFramePr>
@@ -199,17 +191,11 @@
               <a:graphicData uri="http://schemas.openxmlformats.org/drawingml/2006/picture">
                 <pic:pic xmlns:pic="http://schemas.openxmlformats.org/drawingml/2006/picture">
                   <pic:nvPicPr>
-                    <pic:cNvPr id="1646404653" name=""/>
+                    <pic:cNvPr id="2033645003" name=""/>
                     <pic:cNvPicPr/>
                   </pic:nvPicPr>
                   <pic:blipFill>
-                    <a:blip r:embed="rId5">
-                      <a:extLst>
-                        <a:ext uri="{28A0092B-C50C-407E-A947-70E740481C1C}">
-                          <a14:useLocalDpi xmlns:a14="http://schemas.microsoft.com/office/drawing/2010/main" val="0"/>
-                        </a:ext>
-                      </a:extLst>
-                    </a:blip>
+                    <a:blip r:embed="rId5"/>
                     <a:stretch>
                       <a:fillRect/>
                     </a:stretch>
@@ -217,7 +203,7 @@
                   <pic:spPr>
                     <a:xfrm>
                       <a:off x="0" y="0"/>
-                      <a:ext cx="6120130" cy="5838825"/>
+                      <a:ext cx="6120130" cy="5770245"/>
                     </a:xfrm>
                     <a:prstGeom prst="rect">
                       <a:avLst/>
@@ -226,19 +212,23 @@
                 </pic:pic>
               </a:graphicData>
             </a:graphic>
-            <wp14:sizeRelH relativeFrom="page">
-              <wp14:pctWidth>0</wp14:pctWidth>
-            </wp14:sizeRelH>
-            <wp14:sizeRelV relativeFrom="page">
-              <wp14:pctHeight>0</wp14:pctHeight>
-            </wp14:sizeRelV>
-          </wp:anchor>
+          </wp:inline>
         </w:drawing>
       </w:r>
     </w:p>
     <w:p>
       <w:pPr>
         <w:spacing w:after="0" w:line="360" w:lineRule="auto"/>
+        <w:rPr>
+          <w:rFonts w:ascii="Arial" w:hAnsi="Arial" w:cs="Arial"/>
+          <w:sz w:val="24"/>
+          <w:szCs w:val="24"/>
+        </w:rPr>
+      </w:pPr>
+    </w:p>
+    <w:p>
+      <w:pPr>
+        <w:spacing w:after="0" w:line="360" w:lineRule="auto"/>
         <w:jc w:val="both"/>
         <w:rPr>
           <w:rFonts w:ascii="Arial" w:hAnsi="Arial" w:cs="Arial"/>
@@ -272,15 +262,7 @@
           <w:sz w:val="24"/>
           <w:szCs w:val="24"/>
         </w:rPr>
-        <w:t>Efetuar o login na interface</w:t>
-      </w:r>
-      <w:r>
-        <w:rPr>
-          <w:rFonts w:ascii="Arial" w:hAnsi="Arial" w:cs="Arial"/>
-          <w:sz w:val="24"/>
-          <w:szCs w:val="24"/>
-        </w:rPr>
-        <w:t xml:space="preserve"> </w:t>
+        <w:t xml:space="preserve">Efetuar o login na interface </w:t>
       </w:r>
       <w:proofErr w:type="spellStart"/>
       <w:r>
@@ -298,15 +280,7 @@
           <w:sz w:val="24"/>
           <w:szCs w:val="24"/>
         </w:rPr>
-        <w:t xml:space="preserve"> com os respectivos usuários de cada papel, </w:t>
-      </w:r>
-      <w:r>
-        <w:rPr>
-          <w:rFonts w:ascii="Arial" w:hAnsi="Arial" w:cs="Arial"/>
-          <w:sz w:val="24"/>
-          <w:szCs w:val="24"/>
-        </w:rPr>
-        <w:t>realizando sequência de comandos para validar os mecanismos de segurança implementados</w:t>
+        <w:t xml:space="preserve"> com os respectivos usuários de cada papel, realizando sequência de comandos para validar os mecanismos de segurança implementados</w:t>
       </w:r>
       <w:r>
         <w:rPr>
@@ -956,6 +930,7 @@
       <w:r>
         <w:rPr>
           <w:rFonts w:ascii="Arial" w:hAnsi="Arial" w:cs="Arial"/>
+          <w:noProof/>
           <w:sz w:val="24"/>
           <w:szCs w:val="24"/>
         </w:rPr>
@@ -1008,6 +983,7 @@
       <w:r>
         <w:rPr>
           <w:rFonts w:ascii="Arial" w:hAnsi="Arial" w:cs="Arial"/>
+          <w:noProof/>
           <w:sz w:val="24"/>
           <w:szCs w:val="24"/>
         </w:rPr>
@@ -1060,6 +1036,7 @@
       <w:r>
         <w:rPr>
           <w:rFonts w:ascii="Arial" w:hAnsi="Arial" w:cs="Arial"/>
+          <w:noProof/>
           <w:sz w:val="24"/>
           <w:szCs w:val="24"/>
         </w:rPr>
@@ -1113,6 +1090,7 @@
       <w:r>
         <w:rPr>
           <w:rFonts w:ascii="Arial" w:hAnsi="Arial" w:cs="Arial"/>
+          <w:noProof/>
           <w:sz w:val="24"/>
           <w:szCs w:val="24"/>
         </w:rPr>
@@ -1870,15 +1848,7 @@
           <w:sz w:val="24"/>
           <w:szCs w:val="24"/>
         </w:rPr>
-        <w:t xml:space="preserve"> </w:t>
-      </w:r>
-      <w:r>
-        <w:rPr>
-          <w:rFonts w:ascii="Arial" w:hAnsi="Arial" w:cs="Arial"/>
-          <w:sz w:val="24"/>
-          <w:szCs w:val="24"/>
-        </w:rPr>
-        <w:t xml:space="preserve">Além disso, foram executados </w:t>
+        <w:t xml:space="preserve"> Além disso, foram executados </w:t>
       </w:r>
       <w:r>
         <w:rPr>
@@ -1920,6 +1890,7 @@
       <w:r>
         <w:rPr>
           <w:rFonts w:ascii="Arial" w:hAnsi="Arial" w:cs="Arial"/>
+          <w:noProof/>
           <w:sz w:val="24"/>
           <w:szCs w:val="24"/>
         </w:rPr>
@@ -1972,6 +1943,7 @@
       <w:r>
         <w:rPr>
           <w:rFonts w:ascii="Arial" w:hAnsi="Arial" w:cs="Arial"/>
+          <w:noProof/>
           <w:sz w:val="24"/>
           <w:szCs w:val="24"/>
         </w:rPr>
@@ -2025,6 +1997,7 @@
       <w:r>
         <w:rPr>
           <w:rFonts w:ascii="Arial" w:hAnsi="Arial" w:cs="Arial"/>
+          <w:noProof/>
           <w:sz w:val="24"/>
           <w:szCs w:val="24"/>
         </w:rPr>

</xml_diff>